<commit_message>
chapt 05 extended with appendix
</commit_message>
<xml_diff>
--- a/05-Rich_Context_Competition_Design/05-Rich_Context_Competition_Design_Nov 30.docx
+++ b/05-Rich_Context_Competition_Design/05-Rich_Context_Competition_Design_Nov 30.docx
@@ -1,6 +1,6 @@
 
 <file path=word/document.xml><?xml version="1.0" encoding="utf-8"?>
-<w:document xmlns:wpc="http://schemas.microsoft.com/office/word/2010/wordprocessingCanvas" xmlns:cx="http://schemas.microsoft.com/office/drawing/2014/chartex" xmlns:mc="http://schemas.openxmlformats.org/markup-compatibility/2006" xmlns:o="urn:schemas-microsoft-com:office:office" xmlns:r="http://schemas.openxmlformats.org/officeDocument/2006/relationships" xmlns:m="http://schemas.openxmlformats.org/officeDocument/2006/math" xmlns:v="urn:schemas-microsoft-com:vml" xmlns:wp14="http://schemas.microsoft.com/office/word/2010/wordprocessingDrawing" xmlns:wp="http://schemas.openxmlformats.org/drawingml/2006/wordprocessingDrawing" xmlns:w10="urn:schemas-microsoft-com:office:word" xmlns:w="http://schemas.openxmlformats.org/wordprocessingml/2006/main" xmlns:w14="http://schemas.microsoft.com/office/word/2010/wordml" xmlns:w15="http://schemas.microsoft.com/office/word/2012/wordml" xmlns:w16se="http://schemas.microsoft.com/office/word/2015/wordml/symex" xmlns:wpg="http://schemas.microsoft.com/office/word/2010/wordprocessingGroup" xmlns:wpi="http://schemas.microsoft.com/office/word/2010/wordprocessingInk" xmlns:wne="http://schemas.microsoft.com/office/word/2006/wordml" xmlns:wps="http://schemas.microsoft.com/office/word/2010/wordprocessingShape" mc:Ignorable="w14 w15 w16se wp14">
+<w:document xmlns:wpc="http://schemas.microsoft.com/office/word/2010/wordprocessingCanvas" xmlns:mo="http://schemas.microsoft.com/office/mac/office/2008/main" xmlns:mc="http://schemas.openxmlformats.org/markup-compatibility/2006" xmlns:mv="urn:schemas-microsoft-com:mac:vml" xmlns:o="urn:schemas-microsoft-com:office:office" xmlns:r="http://schemas.openxmlformats.org/officeDocument/2006/relationships" xmlns:m="http://schemas.openxmlformats.org/officeDocument/2006/math" xmlns:v="urn:schemas-microsoft-com:vml" xmlns:wp14="http://schemas.microsoft.com/office/word/2010/wordprocessingDrawing" xmlns:wp="http://schemas.openxmlformats.org/drawingml/2006/wordprocessingDrawing" xmlns:w10="urn:schemas-microsoft-com:office:word" xmlns:w="http://schemas.openxmlformats.org/wordprocessingml/2006/main" xmlns:w14="http://schemas.microsoft.com/office/word/2010/wordml" xmlns:w15="http://schemas.microsoft.com/office/word/2012/wordml" xmlns:wpg="http://schemas.microsoft.com/office/word/2010/wordprocessingGroup" xmlns:wpi="http://schemas.microsoft.com/office/word/2010/wordprocessingInk" xmlns:wne="http://schemas.microsoft.com/office/word/2006/wordml" xmlns:wps="http://schemas.microsoft.com/office/word/2010/wordprocessingShape" mc:Ignorable="w14 w15 wp14">
   <w:background w:color="FFFFFF"/>
   <w:body>
     <w:p>
@@ -39,6 +39,7 @@
           <w:docPartUnique/>
         </w:docPartObj>
       </w:sdtPr>
+      <w:sdtEndPr/>
       <w:sdtContent>
         <w:p>
           <w:pPr>
@@ -61,110 +62,63 @@
           <w:r>
             <w:fldChar w:fldCharType="separate"/>
           </w:r>
-          <w:bookmarkStart w:id="2" w:name="_GoBack"/>
-          <w:bookmarkEnd w:id="2"/>
-          <w:r>
-            <w:rPr>
-              <w:rStyle w:val="Hyperlink"/>
-              <w:noProof/>
-            </w:rPr>
-            <w:fldChar w:fldCharType="begin"/>
-          </w:r>
-          <w:r>
-            <w:rPr>
-              <w:rStyle w:val="Hyperlink"/>
-              <w:noProof/>
-            </w:rPr>
-            <w:instrText xml:space="preserve"> </w:instrText>
-          </w:r>
-          <w:r>
-            <w:rPr>
-              <w:noProof/>
-            </w:rPr>
-            <w:instrText>HYPERLINK \l "_Toc26016133"</w:instrText>
-          </w:r>
-          <w:r>
-            <w:rPr>
-              <w:rStyle w:val="Hyperlink"/>
-              <w:noProof/>
-            </w:rPr>
-            <w:instrText xml:space="preserve"> </w:instrText>
-          </w:r>
-          <w:r>
-            <w:rPr>
-              <w:rStyle w:val="Hyperlink"/>
-              <w:noProof/>
-            </w:rPr>
-          </w:r>
-          <w:r>
-            <w:rPr>
-              <w:rStyle w:val="Hyperlink"/>
-              <w:noProof/>
-            </w:rPr>
-            <w:fldChar w:fldCharType="separate"/>
-          </w:r>
-          <w:r>
-            <w:rPr>
-              <w:rStyle w:val="Hyperlink"/>
-              <w:noProof/>
-            </w:rPr>
-            <w:t>Introduction</w:t>
-          </w:r>
-          <w:r>
-            <w:rPr>
-              <w:noProof/>
-              <w:webHidden/>
-            </w:rPr>
-            <w:tab/>
-          </w:r>
-          <w:r>
-            <w:rPr>
-              <w:noProof/>
-              <w:webHidden/>
-            </w:rPr>
-            <w:fldChar w:fldCharType="begin"/>
-          </w:r>
-          <w:r>
-            <w:rPr>
-              <w:noProof/>
-              <w:webHidden/>
-            </w:rPr>
-            <w:instrText xml:space="preserve"> PAGEREF _Toc26016133 \h </w:instrText>
-          </w:r>
-          <w:r>
-            <w:rPr>
-              <w:noProof/>
-              <w:webHidden/>
-            </w:rPr>
-          </w:r>
-          <w:r>
-            <w:rPr>
-              <w:noProof/>
-              <w:webHidden/>
-            </w:rPr>
-            <w:fldChar w:fldCharType="separate"/>
-          </w:r>
-          <w:r>
-            <w:rPr>
-              <w:noProof/>
-              <w:webHidden/>
-            </w:rPr>
-            <w:t>3</w:t>
-          </w:r>
-          <w:r>
-            <w:rPr>
-              <w:noProof/>
-              <w:webHidden/>
-            </w:rPr>
-            <w:fldChar w:fldCharType="end"/>
-          </w:r>
-          <w:r>
-            <w:rPr>
-              <w:rStyle w:val="Hyperlink"/>
-              <w:noProof/>
-            </w:rPr>
-            <w:fldChar w:fldCharType="end"/>
-          </w:r>
+          <w:hyperlink w:anchor="_Toc26016133" w:history="1">
+            <w:r>
+              <w:rPr>
+                <w:rStyle w:val="Hyperlink"/>
+                <w:noProof/>
+              </w:rPr>
+              <w:t>Introduction</w:t>
+            </w:r>
+            <w:r>
+              <w:rPr>
+                <w:noProof/>
+                <w:webHidden/>
+              </w:rPr>
+              <w:tab/>
+            </w:r>
+            <w:r>
+              <w:rPr>
+                <w:noProof/>
+                <w:webHidden/>
+              </w:rPr>
+              <w:fldChar w:fldCharType="begin"/>
+            </w:r>
+            <w:r>
+              <w:rPr>
+                <w:noProof/>
+                <w:webHidden/>
+              </w:rPr>
+              <w:instrText xml:space="preserve"> PAGEREF _Toc26016133 \h </w:instrText>
+            </w:r>
+            <w:r>
+              <w:rPr>
+                <w:noProof/>
+                <w:webHidden/>
+              </w:rPr>
+            </w:r>
+            <w:r>
+              <w:rPr>
+                <w:noProof/>
+                <w:webHidden/>
+              </w:rPr>
+              <w:fldChar w:fldCharType="separate"/>
+            </w:r>
+            <w:r>
+              <w:rPr>
+                <w:noProof/>
+                <w:webHidden/>
+              </w:rPr>
+              <w:t>3</w:t>
+            </w:r>
+            <w:r>
+              <w:rPr>
+                <w:noProof/>
+                <w:webHidden/>
+              </w:rPr>
+              <w:fldChar w:fldCharType="end"/>
+            </w:r>
+          </w:hyperlink>
         </w:p>
         <w:p>
           <w:pPr>
@@ -2147,297 +2101,297 @@
       <w:pPr>
         <w:pStyle w:val="Heading1"/>
       </w:pPr>
-      <w:bookmarkStart w:id="3" w:name="_Toc26016133"/>
+      <w:bookmarkStart w:id="2" w:name="_Toc26016133"/>
       <w:r>
         <w:lastRenderedPageBreak/>
         <w:t>Introduction</w:t>
       </w:r>
+      <w:bookmarkEnd w:id="2"/>
+    </w:p>
+    <w:p>
+      <w:r>
+        <w:t xml:space="preserve">The rich context competition was designed </w:t>
+      </w:r>
+      <w:r>
+        <w:t>to inspire computer scientists</w:t>
+      </w:r>
+      <w:r>
+        <w:t xml:space="preserve"> to</w:t>
+      </w:r>
+      <w:r>
+        <w:t xml:space="preserve"> </w:t>
+      </w:r>
+      <w:r>
+        <w:t>automate the discovery of research datasets and the associated research methods and fields in social science research publications. P</w:t>
+      </w:r>
+      <w:r>
+        <w:t>articipants were asked to use</w:t>
+      </w:r>
+      <w:r>
+        <w:t xml:space="preserve"> any combination of machine learning and data analysis methods to identify the datasets used in a corpus of social science publications and infer both the scientific methods and fields used in the analysis and the research fields.</w:t>
+      </w:r>
+    </w:p>
+    <w:p/>
+    <w:p>
+      <w:r>
+        <w:t>The</w:t>
+      </w:r>
+      <w:r>
+        <w:t xml:space="preserve"> competition had the potential to draw on existing work</w:t>
+      </w:r>
+      <w:r>
+        <w:t>.</w:t>
+      </w:r>
+      <w:r>
+        <w:t xml:space="preserve"> </w:t>
+      </w:r>
+      <w:r>
+        <w:t xml:space="preserve"> </w:t>
+      </w:r>
+      <w:r>
+        <w:t xml:space="preserve">The IARPA FUSE program had funded research teams to </w:t>
+      </w:r>
+      <w:r>
+        <w:t>deve</w:t>
+      </w:r>
+      <w:r>
+        <w:t>l</w:t>
+      </w:r>
+      <w:r>
+        <w:t xml:space="preserve">op automated methods </w:t>
+      </w:r>
+      <w:r>
+        <w:t>that would identify</w:t>
+      </w:r>
+      <w:r>
+        <w:t xml:space="preserve"> technical emergence using information found in published scientific, technical, and patent literature</w:t>
+      </w:r>
+      <w:r>
+        <w:fldChar w:fldCharType="begin" w:fldLock="1"/>
+      </w:r>
+      <w:r>
+        <w:instrText>ADDIN CSL_CITATION {"citationItems":[{"id":"ITEM-1","itemData":{"author":[{"dropping-particle":"","family":"Murdick","given":"D A","non-dropping-particle":"","parse-names":false,"suffix":""}],"container-title":"Retrieved June","id":"ITEM-1","issued":{"date-parts":[["2011"]]},"page":"2015","title":"Foresight and understanding from scientific exposition (FUSE)","type":"article-journal","volume":"21"},"uris":["http://www.mendeley.com/documents/?uuid=140293e7-0156-4e0f-b3d6-919d1896acc9"]},{"id":"ITEM-2","itemData":{"author":[{"dropping-particle":"","family":"Murdick","given":"Dewey","non-dropping-particle":"","parse-names":false,"suffix":""}],"id":"ITEM-2","issued":{"date-parts":[["2012"]]},"publisher":"OFFICE OF THE DIRECTOR OF NATIONAL INTELLIGENCE WASHINGTON DC INTELLIGENCE ADVANCED RESEARCH PROJECTS ACTIVITY","title":"Finding Patterns of Emergence in Science and Technology","type":"report"},"uris":["http://www.mendeley.com/documents/?uuid=c3920a25-16d0-49a1-a6ef-40870c34db34"]}],"mendeley":{"formattedCitation":"(&lt;i&gt;1&lt;/i&gt;, &lt;i&gt;2&lt;/i&gt;)","plainTextFormattedCitation":"(1, 2)","previouslyFormattedCitation":"(&lt;i&gt;1&lt;/i&gt;, &lt;i&gt;2&lt;/i&gt;)"},"properties":{"noteIndex":0},"schema":"https://github.com/citation-style-language/schema/raw/master/csl-citation.json"}</w:instrText>
+      </w:r>
+      <w:r>
+        <w:fldChar w:fldCharType="separate"/>
+      </w:r>
+      <w:r>
+        <w:rPr>
+          <w:noProof/>
+        </w:rPr>
+        <w:t>(</w:t>
+      </w:r>
+      <w:r>
+        <w:rPr>
+          <w:i/>
+          <w:noProof/>
+        </w:rPr>
+        <w:t>1</w:t>
+      </w:r>
+      <w:r>
+        <w:rPr>
+          <w:noProof/>
+        </w:rPr>
+        <w:t xml:space="preserve">, </w:t>
+      </w:r>
+      <w:r>
+        <w:rPr>
+          <w:i/>
+          <w:noProof/>
+        </w:rPr>
+        <w:t>2</w:t>
+      </w:r>
+      <w:r>
+        <w:rPr>
+          <w:noProof/>
+        </w:rPr>
+        <w:t>)</w:t>
+      </w:r>
+      <w:r>
+        <w:fldChar w:fldCharType="end"/>
+      </w:r>
+      <w:r>
+        <w:t xml:space="preserve">, </w:t>
+      </w:r>
+      <w:r>
+        <w:t>and resulted in r</w:t>
+      </w:r>
+      <w:r>
+        <w:t>ecommendation systems like meta.com</w:t>
+      </w:r>
+      <w:r>
+        <w:fldChar w:fldCharType="begin" w:fldLock="1"/>
+      </w:r>
+      <w:r>
+        <w:instrText>ADDIN CSL_CITATION {"citationItems":[{"id":"ITEM-1","itemData":{"author":[{"dropping-particle":"","family":"Perrie","given":"Jessica","non-dropping-particle":"","parse-names":false,"suffix":""},{"dropping-particle":"","family":"Hao","given":"Yanqi","non-dropping-particle":"","parse-names":false,"suffix":""},{"dropping-particle":"","family":"Hayat","given":"Zack","non-dropping-particle":"","parse-names":false,"suffix":""},{"dropping-particle":"","family":"Colak","given":"Recep","non-dropping-particle":"","parse-names":false,"suffix":""},{"dropping-particle":"","family":"Lyons","given":"Kelly","non-dropping-particle":"","parse-names":false,"suffix":""},{"dropping-particle":"","family":"Vembu","given":"Shankar","non-dropping-particle":"","parse-names":false,"suffix":""},{"dropping-particle":"","family":"Molyneux","given":"Sam","non-dropping-particle":"","parse-names":false,"suffix":""}],"container-title":"arXiv preprint arXiv:1710.08579","id":"ITEM-1","issued":{"date-parts":[["2017"]]},"title":"Implementing Recommendation Algorithms in a Large-Scale Biomedical Science Knowledge Base","type":"article-journal"},"uris":["http://www.mendeley.com/documents/?uuid=5107f8c4-e7ab-47f3-9d23-60de52a9d33a"]}],"mendeley":{"formattedCitation":"(&lt;i&gt;3&lt;/i&gt;)","plainTextFormattedCitation":"(3)","previouslyFormattedCitation":"(&lt;i&gt;3&lt;/i&gt;)"},"properties":{"noteIndex":0},"schema":"https://github.com/citation-style-language/schema/raw/master/csl-citation.json"}</w:instrText>
+      </w:r>
+      <w:r>
+        <w:fldChar w:fldCharType="separate"/>
+      </w:r>
+      <w:r>
+        <w:rPr>
+          <w:noProof/>
+        </w:rPr>
+        <w:t>(</w:t>
+      </w:r>
+      <w:r>
+        <w:rPr>
+          <w:i/>
+          <w:noProof/>
+        </w:rPr>
+        <w:t>3</w:t>
+      </w:r>
+      <w:r>
+        <w:rPr>
+          <w:noProof/>
+        </w:rPr>
+        <w:t>)</w:t>
+      </w:r>
+      <w:r>
+        <w:fldChar w:fldCharType="end"/>
+      </w:r>
+      <w:r>
+        <w:t>.</w:t>
+      </w:r>
+      <w:r>
+        <w:t xml:space="preserve"> </w:t>
+      </w:r>
+      <w:r>
+        <w:t>Google Dataset Search had developed search technologies that would find datasets in</w:t>
+      </w:r>
+      <w:r>
+        <w:t xml:space="preserve"> </w:t>
+      </w:r>
+      <w:r>
+        <w:t>data repositories across the Web</w:t>
+      </w:r>
+      <w:r>
+        <w:fldChar w:fldCharType="begin" w:fldLock="1"/>
+      </w:r>
+      <w:r>
+        <w:instrText>ADDIN CSL_CITATION {"citationItems":[{"id":"ITEM-1","itemData":{"ISBN":"1450366740","author":[{"dropping-particle":"","family":"Brickley","given":"Dan","non-dropping-particle":"","parse-names":false,"suffix":""},{"dropping-particle":"","family":"Burgess","given":"Matthew","non-dropping-particle":"","parse-names":false,"suffix":""},{"dropping-particle":"","family":"Noy","given":"Natasha","non-dropping-particle":"","parse-names":false,"suffix":""}],"container-title":"The World Wide Web Conference","id":"ITEM-1","issued":{"date-parts":[["2019"]]},"page":"1365-1375","publisher":"ACM","title":"Google Dataset Search: Building a search engine for datasets in an open Web ecosystem","type":"paper-conference"},"uris":["http://www.mendeley.com/documents/?uuid=387858f9-6243-4255-8107-428daec79490"]}],"mendeley":{"formattedCitation":"(&lt;i&gt;4&lt;/i&gt;)","plainTextFormattedCitation":"(4)","previouslyFormattedCitation":"(&lt;i&gt;4&lt;/i&gt;)"},"properties":{"noteIndex":0},"schema":"https://github.com/citation-style-language/schema/raw/master/csl-citation.json"}</w:instrText>
+      </w:r>
+      <w:r>
+        <w:fldChar w:fldCharType="separate"/>
+      </w:r>
+      <w:r>
+        <w:rPr>
+          <w:noProof/>
+        </w:rPr>
+        <w:t>(</w:t>
+      </w:r>
+      <w:r>
+        <w:rPr>
+          <w:i/>
+          <w:noProof/>
+        </w:rPr>
+        <w:t>4</w:t>
+      </w:r>
+      <w:r>
+        <w:rPr>
+          <w:noProof/>
+        </w:rPr>
+        <w:t>)</w:t>
+      </w:r>
+      <w:r>
+        <w:fldChar w:fldCharType="end"/>
+      </w:r>
+      <w:r>
+        <w:t xml:space="preserve">  </w:t>
+      </w:r>
+      <w:r>
+        <w:t xml:space="preserve">Academic </w:t>
+      </w:r>
+      <w:r>
+        <w:t>social network</w:t>
+      </w:r>
+      <w:r>
+        <w:t xml:space="preserve"> sites like ResearchGate and Academia.edu had developed platforms whereby </w:t>
+      </w:r>
+      <w:r>
+        <w:t>researchers provided feedback about their scientific activities</w:t>
+      </w:r>
+      <w:r>
+        <w:fldChar w:fldCharType="begin" w:fldLock="1"/>
+      </w:r>
+      <w:r>
+        <w:instrText>ADDIN CSL_CITATION {"citationItems":[{"id":"ITEM-1","itemData":{"ISSN":"0163-9269","author":[{"dropping-particle":"","family":"Ovadia","given":"Steven","non-dropping-particle":"","parse-names":false,"suffix":""}],"container-title":"Behavioral &amp; social sciences librarian","id":"ITEM-1","issue":"3","issued":{"date-parts":[["2014"]]},"page":"165-169","publisher":"Taylor &amp; Francis","title":"ResearchGate and Academia. edu: Academic social networks","type":"article-journal","volume":"33"},"uris":["http://www.mendeley.com/documents/?uuid=730951d0-64dd-421e-93f5-176b88a639a2"]}],"mendeley":{"formattedCitation":"(&lt;i&gt;5&lt;/i&gt;)","plainTextFormattedCitation":"(5)","previouslyFormattedCitation":"(&lt;i&gt;5&lt;/i&gt;)"},"properties":{"noteIndex":0},"schema":"https://github.com/citation-style-language/schema/raw/master/csl-citation.json"}</w:instrText>
+      </w:r>
+      <w:r>
+        <w:fldChar w:fldCharType="separate"/>
+      </w:r>
+      <w:r>
+        <w:rPr>
+          <w:noProof/>
+        </w:rPr>
+        <w:t>(</w:t>
+      </w:r>
+      <w:r>
+        <w:rPr>
+          <w:i/>
+          <w:noProof/>
+        </w:rPr>
+        <w:t>5</w:t>
+      </w:r>
+      <w:r>
+        <w:rPr>
+          <w:noProof/>
+        </w:rPr>
+        <w:t>)</w:t>
+      </w:r>
+      <w:r>
+        <w:fldChar w:fldCharType="end"/>
+      </w:r>
+      <w:r>
+        <w:t xml:space="preserve"> </w:t>
+      </w:r>
+      <w:r>
+        <w:t>And there is a well established tradition of competitions in computer science, particularly natural language processing</w:t>
+      </w:r>
+      <w:r>
+        <w:fldChar w:fldCharType="begin" w:fldLock="1"/>
+      </w:r>
+      <w:r>
+        <w:instrText>ADDIN CSL_CITATION {"citationItems":[{"id":"ITEM-1","itemData":{"author":[{"dropping-particle":"","family":"Soboroff","given":"Ian","non-dropping-particle":"","parse-names":false,"suffix":""},{"dropping-particle":"","family":"Ounis","given":"Iadh","non-dropping-particle":"","parse-names":false,"suffix":""},{"dropping-particle":"","family":"Macdonald","given":"Craig","non-dropping-particle":"","parse-names":false,"suffix":""},{"dropping-particle":"","family":"Lin","given":"Jimmy J","non-dropping-particle":"","parse-names":false,"suffix":""}],"container-title":"TREC","id":"ITEM-1","issued":{"date-parts":[["2012"]]},"page":"20","publisher":"Citeseer","title":"Overview of the TREC-2012 Microblog Track.","type":"paper-conference","volume":"2012"},"uris":["http://www.mendeley.com/documents/?uuid=319dddff-a830-4624-a6f8-988d958f6d4f"]}],"mendeley":{"formattedCitation":"(&lt;i&gt;6&lt;/i&gt;)","plainTextFormattedCitation":"(6)","previouslyFormattedCitation":"(&lt;i&gt;6&lt;/i&gt;)"},"properties":{"noteIndex":0},"schema":"https://github.com/citation-style-language/schema/raw/master/csl-citation.json"}</w:instrText>
+      </w:r>
+      <w:r>
+        <w:fldChar w:fldCharType="separate"/>
+      </w:r>
+      <w:r>
+        <w:rPr>
+          <w:noProof/>
+        </w:rPr>
+        <w:t>(</w:t>
+      </w:r>
+      <w:r>
+        <w:rPr>
+          <w:i/>
+          <w:noProof/>
+        </w:rPr>
+        <w:t>6</w:t>
+      </w:r>
+      <w:r>
+        <w:rPr>
+          <w:noProof/>
+        </w:rPr>
+        <w:t>)</w:t>
+      </w:r>
+      <w:r>
+        <w:fldChar w:fldCharType="end"/>
+      </w:r>
+      <w:r>
+        <w:t>.</w:t>
+      </w:r>
+    </w:p>
+    <w:p>
+      <w:pPr>
+        <w:pStyle w:val="Heading3"/>
+      </w:pPr>
+      <w:bookmarkStart w:id="3" w:name="_Toc26016134"/>
+      <w:r>
+        <w:t>Context</w:t>
+      </w:r>
       <w:bookmarkEnd w:id="3"/>
-    </w:p>
-    <w:p>
-      <w:r>
-        <w:t xml:space="preserve">The rich context competition was designed </w:t>
-      </w:r>
-      <w:r>
-        <w:t>to inspire computer scientists</w:t>
-      </w:r>
-      <w:r>
-        <w:t xml:space="preserve"> to</w:t>
-      </w:r>
-      <w:r>
-        <w:t xml:space="preserve"> </w:t>
-      </w:r>
-      <w:r>
-        <w:t>automate the discovery of research datasets and the associated research methods and fields in social science research publications. P</w:t>
-      </w:r>
-      <w:r>
-        <w:t>articipants were asked to use</w:t>
-      </w:r>
-      <w:r>
-        <w:t xml:space="preserve"> any combination of machine learning and data analysis methods to identify the datasets used in a corpus of social science publications and infer both the scientific methods and fields used in the analysis and the research fields.</w:t>
-      </w:r>
-    </w:p>
-    <w:p/>
-    <w:p>
-      <w:r>
-        <w:t>The</w:t>
-      </w:r>
-      <w:r>
-        <w:t xml:space="preserve"> competition had the potential to draw on existing work</w:t>
-      </w:r>
-      <w:r>
-        <w:t>.</w:t>
-      </w:r>
-      <w:r>
-        <w:t xml:space="preserve"> </w:t>
-      </w:r>
-      <w:r>
-        <w:t xml:space="preserve"> </w:t>
-      </w:r>
-      <w:r>
-        <w:t xml:space="preserve">The IARPA FUSE program had funded research teams to </w:t>
-      </w:r>
-      <w:r>
-        <w:t>deve</w:t>
-      </w:r>
-      <w:r>
-        <w:t>l</w:t>
-      </w:r>
-      <w:r>
-        <w:t xml:space="preserve">op automated methods </w:t>
-      </w:r>
-      <w:r>
-        <w:t>that would identify</w:t>
-      </w:r>
-      <w:r>
-        <w:t xml:space="preserve"> technical emergence using information found in published scientific, technical, and patent literature</w:t>
-      </w:r>
-      <w:r>
-        <w:fldChar w:fldCharType="begin" w:fldLock="1"/>
-      </w:r>
-      <w:r>
-        <w:instrText>ADDIN CSL_CITATION {"citationItems":[{"id":"ITEM-1","itemData":{"author":[{"dropping-particle":"","family":"Murdick","given":"D A","non-dropping-particle":"","parse-names":false,"suffix":""}],"container-title":"Retrieved June","id":"ITEM-1","issued":{"date-parts":[["2011"]]},"page":"2015","title":"Foresight and understanding from scientific exposition (FUSE)","type":"article-journal","volume":"21"},"uris":["http://www.mendeley.com/documents/?uuid=140293e7-0156-4e0f-b3d6-919d1896acc9"]},{"id":"ITEM-2","itemData":{"author":[{"dropping-particle":"","family":"Murdick","given":"Dewey","non-dropping-particle":"","parse-names":false,"suffix":""}],"id":"ITEM-2","issued":{"date-parts":[["2012"]]},"publisher":"OFFICE OF THE DIRECTOR OF NATIONAL INTELLIGENCE WASHINGTON DC INTELLIGENCE ADVANCED RESEARCH PROJECTS ACTIVITY","title":"Finding Patterns of Emergence in Science and Technology","type":"report"},"uris":["http://www.mendeley.com/documents/?uuid=c3920a25-16d0-49a1-a6ef-40870c34db34"]}],"mendeley":{"formattedCitation":"(&lt;i&gt;1&lt;/i&gt;, &lt;i&gt;2&lt;/i&gt;)","plainTextFormattedCitation":"(1, 2)","previouslyFormattedCitation":"(&lt;i&gt;1&lt;/i&gt;, &lt;i&gt;2&lt;/i&gt;)"},"properties":{"noteIndex":0},"schema":"https://github.com/citation-style-language/schema/raw/master/csl-citation.json"}</w:instrText>
-      </w:r>
-      <w:r>
-        <w:fldChar w:fldCharType="separate"/>
-      </w:r>
-      <w:r>
-        <w:rPr>
-          <w:noProof/>
-        </w:rPr>
-        <w:t>(</w:t>
-      </w:r>
-      <w:r>
-        <w:rPr>
-          <w:i/>
-          <w:noProof/>
-        </w:rPr>
-        <w:t>1</w:t>
-      </w:r>
-      <w:r>
-        <w:rPr>
-          <w:noProof/>
-        </w:rPr>
-        <w:t xml:space="preserve">, </w:t>
-      </w:r>
-      <w:r>
-        <w:rPr>
-          <w:i/>
-          <w:noProof/>
-        </w:rPr>
-        <w:t>2</w:t>
-      </w:r>
-      <w:r>
-        <w:rPr>
-          <w:noProof/>
-        </w:rPr>
-        <w:t>)</w:t>
-      </w:r>
-      <w:r>
-        <w:fldChar w:fldCharType="end"/>
-      </w:r>
-      <w:r>
-        <w:t xml:space="preserve">, </w:t>
-      </w:r>
-      <w:r>
-        <w:t>and resulted in r</w:t>
-      </w:r>
-      <w:r>
-        <w:t>ecommendation systems like meta.com</w:t>
-      </w:r>
-      <w:r>
-        <w:fldChar w:fldCharType="begin" w:fldLock="1"/>
-      </w:r>
-      <w:r>
-        <w:instrText>ADDIN CSL_CITATION {"citationItems":[{"id":"ITEM-1","itemData":{"author":[{"dropping-particle":"","family":"Perrie","given":"Jessica","non-dropping-particle":"","parse-names":false,"suffix":""},{"dropping-particle":"","family":"Hao","given":"Yanqi","non-dropping-particle":"","parse-names":false,"suffix":""},{"dropping-particle":"","family":"Hayat","given":"Zack","non-dropping-particle":"","parse-names":false,"suffix":""},{"dropping-particle":"","family":"Colak","given":"Recep","non-dropping-particle":"","parse-names":false,"suffix":""},{"dropping-particle":"","family":"Lyons","given":"Kelly","non-dropping-particle":"","parse-names":false,"suffix":""},{"dropping-particle":"","family":"Vembu","given":"Shankar","non-dropping-particle":"","parse-names":false,"suffix":""},{"dropping-particle":"","family":"Molyneux","given":"Sam","non-dropping-particle":"","parse-names":false,"suffix":""}],"container-title":"arXiv preprint arXiv:1710.08579","id":"ITEM-1","issued":{"date-parts":[["2017"]]},"title":"Implementing Recommendation Algorithms in a Large-Scale Biomedical Science Knowledge Base","type":"article-journal"},"uris":["http://www.mendeley.com/documents/?uuid=5107f8c4-e7ab-47f3-9d23-60de52a9d33a"]}],"mendeley":{"formattedCitation":"(&lt;i&gt;3&lt;/i&gt;)","plainTextFormattedCitation":"(3)","previouslyFormattedCitation":"(&lt;i&gt;3&lt;/i&gt;)"},"properties":{"noteIndex":0},"schema":"https://github.com/citation-style-language/schema/raw/master/csl-citation.json"}</w:instrText>
-      </w:r>
-      <w:r>
-        <w:fldChar w:fldCharType="separate"/>
-      </w:r>
-      <w:r>
-        <w:rPr>
-          <w:noProof/>
-        </w:rPr>
-        <w:t>(</w:t>
-      </w:r>
-      <w:r>
-        <w:rPr>
-          <w:i/>
-          <w:noProof/>
-        </w:rPr>
-        <w:t>3</w:t>
-      </w:r>
-      <w:r>
-        <w:rPr>
-          <w:noProof/>
-        </w:rPr>
-        <w:t>)</w:t>
-      </w:r>
-      <w:r>
-        <w:fldChar w:fldCharType="end"/>
-      </w:r>
-      <w:r>
-        <w:t>.</w:t>
-      </w:r>
-      <w:r>
-        <w:t xml:space="preserve"> </w:t>
-      </w:r>
-      <w:r>
-        <w:t>Google Dataset Search had developed search technologies that would find datasets in</w:t>
-      </w:r>
-      <w:r>
-        <w:t xml:space="preserve"> </w:t>
-      </w:r>
-      <w:r>
-        <w:t>data repositories across the Web</w:t>
-      </w:r>
-      <w:r>
-        <w:fldChar w:fldCharType="begin" w:fldLock="1"/>
-      </w:r>
-      <w:r>
-        <w:instrText>ADDIN CSL_CITATION {"citationItems":[{"id":"ITEM-1","itemData":{"ISBN":"1450366740","author":[{"dropping-particle":"","family":"Brickley","given":"Dan","non-dropping-particle":"","parse-names":false,"suffix":""},{"dropping-particle":"","family":"Burgess","given":"Matthew","non-dropping-particle":"","parse-names":false,"suffix":""},{"dropping-particle":"","family":"Noy","given":"Natasha","non-dropping-particle":"","parse-names":false,"suffix":""}],"container-title":"The World Wide Web Conference","id":"ITEM-1","issued":{"date-parts":[["2019"]]},"page":"1365-1375","publisher":"ACM","title":"Google Dataset Search: Building a search engine for datasets in an open Web ecosystem","type":"paper-conference"},"uris":["http://www.mendeley.com/documents/?uuid=387858f9-6243-4255-8107-428daec79490"]}],"mendeley":{"formattedCitation":"(&lt;i&gt;4&lt;/i&gt;)","plainTextFormattedCitation":"(4)","previouslyFormattedCitation":"(&lt;i&gt;4&lt;/i&gt;)"},"properties":{"noteIndex":0},"schema":"https://github.com/citation-style-language/schema/raw/master/csl-citation.json"}</w:instrText>
-      </w:r>
-      <w:r>
-        <w:fldChar w:fldCharType="separate"/>
-      </w:r>
-      <w:r>
-        <w:rPr>
-          <w:noProof/>
-        </w:rPr>
-        <w:t>(</w:t>
-      </w:r>
-      <w:r>
-        <w:rPr>
-          <w:i/>
-          <w:noProof/>
-        </w:rPr>
-        <w:t>4</w:t>
-      </w:r>
-      <w:r>
-        <w:rPr>
-          <w:noProof/>
-        </w:rPr>
-        <w:t>)</w:t>
-      </w:r>
-      <w:r>
-        <w:fldChar w:fldCharType="end"/>
-      </w:r>
-      <w:r>
-        <w:t xml:space="preserve">  </w:t>
-      </w:r>
-      <w:r>
-        <w:t xml:space="preserve">Academic </w:t>
-      </w:r>
-      <w:r>
-        <w:t>social network</w:t>
-      </w:r>
-      <w:r>
-        <w:t xml:space="preserve"> sites like ResearchGate and Academia.edu had developed platforms whereby </w:t>
-      </w:r>
-      <w:r>
-        <w:t>researchers provided feedback about their scientific activities</w:t>
-      </w:r>
-      <w:r>
-        <w:fldChar w:fldCharType="begin" w:fldLock="1"/>
-      </w:r>
-      <w:r>
-        <w:instrText>ADDIN CSL_CITATION {"citationItems":[{"id":"ITEM-1","itemData":{"ISSN":"0163-9269","author":[{"dropping-particle":"","family":"Ovadia","given":"Steven","non-dropping-particle":"","parse-names":false,"suffix":""}],"container-title":"Behavioral &amp; social sciences librarian","id":"ITEM-1","issue":"3","issued":{"date-parts":[["2014"]]},"page":"165-169","publisher":"Taylor &amp; Francis","title":"ResearchGate and Academia. edu: Academic social networks","type":"article-journal","volume":"33"},"uris":["http://www.mendeley.com/documents/?uuid=730951d0-64dd-421e-93f5-176b88a639a2"]}],"mendeley":{"formattedCitation":"(&lt;i&gt;5&lt;/i&gt;)","plainTextFormattedCitation":"(5)","previouslyFormattedCitation":"(&lt;i&gt;5&lt;/i&gt;)"},"properties":{"noteIndex":0},"schema":"https://github.com/citation-style-language/schema/raw/master/csl-citation.json"}</w:instrText>
-      </w:r>
-      <w:r>
-        <w:fldChar w:fldCharType="separate"/>
-      </w:r>
-      <w:r>
-        <w:rPr>
-          <w:noProof/>
-        </w:rPr>
-        <w:t>(</w:t>
-      </w:r>
-      <w:r>
-        <w:rPr>
-          <w:i/>
-          <w:noProof/>
-        </w:rPr>
-        <w:t>5</w:t>
-      </w:r>
-      <w:r>
-        <w:rPr>
-          <w:noProof/>
-        </w:rPr>
-        <w:t>)</w:t>
-      </w:r>
-      <w:r>
-        <w:fldChar w:fldCharType="end"/>
-      </w:r>
-      <w:r>
-        <w:t xml:space="preserve"> </w:t>
-      </w:r>
-      <w:r>
-        <w:t>And there is a well established tradition of competitions in computer science, particularly natural language processing</w:t>
-      </w:r>
-      <w:r>
-        <w:fldChar w:fldCharType="begin" w:fldLock="1"/>
-      </w:r>
-      <w:r>
-        <w:instrText>ADDIN CSL_CITATION {"citationItems":[{"id":"ITEM-1","itemData":{"author":[{"dropping-particle":"","family":"Soboroff","given":"Ian","non-dropping-particle":"","parse-names":false,"suffix":""},{"dropping-particle":"","family":"Ounis","given":"Iadh","non-dropping-particle":"","parse-names":false,"suffix":""},{"dropping-particle":"","family":"Macdonald","given":"Craig","non-dropping-particle":"","parse-names":false,"suffix":""},{"dropping-particle":"","family":"Lin","given":"Jimmy J","non-dropping-particle":"","parse-names":false,"suffix":""}],"container-title":"TREC","id":"ITEM-1","issued":{"date-parts":[["2012"]]},"page":"20","publisher":"Citeseer","title":"Overview of the TREC-2012 Microblog Track.","type":"paper-conference","volume":"2012"},"uris":["http://www.mendeley.com/documents/?uuid=319dddff-a830-4624-a6f8-988d958f6d4f"]}],"mendeley":{"formattedCitation":"(&lt;i&gt;6&lt;/i&gt;)","plainTextFormattedCitation":"(6)","previouslyFormattedCitation":"(&lt;i&gt;6&lt;/i&gt;)"},"properties":{"noteIndex":0},"schema":"https://github.com/citation-style-language/schema/raw/master/csl-citation.json"}</w:instrText>
-      </w:r>
-      <w:r>
-        <w:fldChar w:fldCharType="separate"/>
-      </w:r>
-      <w:r>
-        <w:rPr>
-          <w:noProof/>
-        </w:rPr>
-        <w:t>(</w:t>
-      </w:r>
-      <w:r>
-        <w:rPr>
-          <w:i/>
-          <w:noProof/>
-        </w:rPr>
-        <w:t>6</w:t>
-      </w:r>
-      <w:r>
-        <w:rPr>
-          <w:noProof/>
-        </w:rPr>
-        <w:t>)</w:t>
-      </w:r>
-      <w:r>
-        <w:fldChar w:fldCharType="end"/>
-      </w:r>
-      <w:r>
-        <w:t>.</w:t>
-      </w:r>
-    </w:p>
-    <w:p>
-      <w:pPr>
-        <w:pStyle w:val="Heading3"/>
-      </w:pPr>
-      <w:bookmarkStart w:id="4" w:name="_Toc26016134"/>
-      <w:r>
-        <w:t>Context</w:t>
-      </w:r>
-      <w:bookmarkEnd w:id="4"/>
     </w:p>
     <w:p>
       <w:pPr>
@@ -2869,11 +2823,11 @@
       <w:pPr>
         <w:pStyle w:val="Heading3"/>
       </w:pPr>
-      <w:bookmarkStart w:id="5" w:name="_Toc26016135"/>
+      <w:bookmarkStart w:id="4" w:name="_Toc26016135"/>
       <w:r>
         <w:t>Specific Challenges</w:t>
       </w:r>
-      <w:bookmarkEnd w:id="5"/>
+      <w:bookmarkEnd w:id="4"/>
     </w:p>
     <w:p/>
     <w:p>
@@ -3113,12 +3067,12 @@
       <w:pPr>
         <w:pStyle w:val="Heading1"/>
       </w:pPr>
-      <w:bookmarkStart w:id="6" w:name="_Toc26016136"/>
+      <w:bookmarkStart w:id="5" w:name="_Toc26016136"/>
       <w:r>
         <w:lastRenderedPageBreak/>
         <w:t>Competition Design</w:t>
       </w:r>
-      <w:bookmarkEnd w:id="6"/>
+      <w:bookmarkEnd w:id="5"/>
     </w:p>
     <w:p>
       <w:r>
@@ -3178,12 +3132,12 @@
         <w:pStyle w:val="Heading1"/>
         <w:spacing w:before="240"/>
       </w:pPr>
-      <w:bookmarkStart w:id="7" w:name="_Toc26016137"/>
+      <w:bookmarkStart w:id="6" w:name="_Toc26016137"/>
       <w:r>
         <w:lastRenderedPageBreak/>
         <w:t>Data</w:t>
       </w:r>
-      <w:bookmarkEnd w:id="7"/>
+      <w:bookmarkEnd w:id="6"/>
     </w:p>
     <w:p>
       <w:r>
@@ -3372,35 +3326,35 @@
       <w:pPr>
         <w:pStyle w:val="Heading2"/>
       </w:pPr>
-      <w:bookmarkStart w:id="8" w:name="_Toc26016138"/>
+      <w:bookmarkStart w:id="7" w:name="_Toc26016138"/>
       <w:r>
         <w:t>Publications</w:t>
       </w:r>
+      <w:bookmarkEnd w:id="7"/>
+    </w:p>
+    <w:p>
+      <w:r>
+        <w:t>All publication text provided to teams was either open access, and so freely available, or licensed from the publisher for use in the contest by contest participants.  In each phase of the competition, a set of publications was provided to the participants and a separate set of publications was held out and kept in reserve so it could be used to evaluate the teams’ models.  For each publication, participants were provided with PDF and plain text versions of each publication along with basic metadata (pub_date; unique_identifier - DOI or equivalent; text_file_name; pdf_file_name; and publication_id - the unique identifier from our internal system used to manage the data, metadata, and underlying relationships between publications and data sets for the competition).</w:t>
+      </w:r>
+    </w:p>
+    <w:p/>
+    <w:p>
+      <w:r>
+        <w:t>One particular challenge was that c</w:t>
+      </w:r>
+      <w:r>
+        <w:t>opyright and licensing around research publications limited what publications could be accessed, licensed, and distributed for the competition, and so our universe of publications was limited to publications that were either open access, or published by Sage Publications.</w:t>
+      </w:r>
+    </w:p>
+    <w:p>
+      <w:pPr>
+        <w:pStyle w:val="Heading3"/>
+      </w:pPr>
+      <w:bookmarkStart w:id="8" w:name="_Toc26016139"/>
+      <w:r>
+        <w:t>Publication Dataset - Phase 1</w:t>
+      </w:r>
       <w:bookmarkEnd w:id="8"/>
-    </w:p>
-    <w:p>
-      <w:r>
-        <w:t>All publication text provided to teams was either open access, and so freely available, or licensed from the publisher for use in the contest by contest participants.  In each phase of the competition, a set of publications was provided to the participants and a separate set of publications was held out and kept in reserve so it could be used to evaluate the teams’ models.  For each publication, participants were provided with PDF and plain text versions of each publication along with basic metadata (pub_date; unique_identifier - DOI or equivalent; text_file_name; pdf_file_name; and publication_id - the unique identifier from our internal system used to manage the data, metadata, and underlying relationships between publications and data sets for the competition).</w:t>
-      </w:r>
-    </w:p>
-    <w:p/>
-    <w:p>
-      <w:r>
-        <w:t>One particular challenge was that c</w:t>
-      </w:r>
-      <w:r>
-        <w:t>opyright and licensing around research publications limited what publications could be accessed, licensed, and distributed for the competition, and so our universe of publications was limited to publications that were either open access, or published by Sage Publications.</w:t>
-      </w:r>
-    </w:p>
-    <w:p>
-      <w:pPr>
-        <w:pStyle w:val="Heading3"/>
-      </w:pPr>
-      <w:bookmarkStart w:id="9" w:name="_Toc26016139"/>
-      <w:r>
-        <w:t>Publication Dataset - Phase 1</w:t>
-      </w:r>
-      <w:bookmarkEnd w:id="9"/>
     </w:p>
     <w:p>
       <w:pPr>
@@ -3477,11 +3431,11 @@
       <w:pPr>
         <w:pStyle w:val="Heading3"/>
       </w:pPr>
-      <w:bookmarkStart w:id="10" w:name="_Toc26016140"/>
+      <w:bookmarkStart w:id="9" w:name="_Toc26016140"/>
       <w:r>
         <w:t>Publication Dataset - Phase 2</w:t>
       </w:r>
-      <w:bookmarkEnd w:id="10"/>
+      <w:bookmarkEnd w:id="9"/>
     </w:p>
     <w:p>
       <w:pPr>
@@ -3548,11 +3502,11 @@
       <w:pPr>
         <w:pStyle w:val="Heading3"/>
       </w:pPr>
-      <w:bookmarkStart w:id="11" w:name="_Toc26016141"/>
+      <w:bookmarkStart w:id="10" w:name="_Toc26016141"/>
       <w:r>
         <w:t>Converting PDF files to plain text</w:t>
       </w:r>
-      <w:bookmarkEnd w:id="11"/>
+      <w:bookmarkEnd w:id="10"/>
     </w:p>
     <w:p>
       <w:r>
@@ -3658,14 +3612,14 @@
       <w:pPr>
         <w:pStyle w:val="Heading2"/>
       </w:pPr>
-      <w:bookmarkStart w:id="12" w:name="_Toc26016142"/>
+      <w:bookmarkStart w:id="11" w:name="_Toc26016142"/>
       <w:r>
         <w:t xml:space="preserve">Finding </w:t>
       </w:r>
       <w:r>
         <w:t>Data Sets</w:t>
       </w:r>
-      <w:bookmarkEnd w:id="12"/>
+      <w:bookmarkEnd w:id="11"/>
     </w:p>
     <w:p>
       <w:r>
@@ -4227,11 +4181,11 @@
       <w:pPr>
         <w:pStyle w:val="Heading3"/>
       </w:pPr>
-      <w:bookmarkStart w:id="13" w:name="_Toc26016143"/>
+      <w:bookmarkStart w:id="12" w:name="_Toc26016143"/>
       <w:r>
         <w:t>Data Set Mention Annotation Process</w:t>
       </w:r>
-      <w:bookmarkEnd w:id="13"/>
+      <w:bookmarkEnd w:id="12"/>
     </w:p>
     <w:p>
       <w:r>
@@ -4321,7 +4275,7 @@
       <w:r>
         <w:rPr>
           <w:noProof/>
-          <w:lang w:val="en-US"/>
+          <w:lang w:val="en-GB" w:eastAsia="en-GB"/>
         </w:rPr>
         <w:drawing>
           <wp:inline distT="114300" distB="114300" distL="114300" distR="114300" wp14:anchorId="48901383" wp14:editId="5A495444">
@@ -4535,11 +4489,11 @@
       <w:pPr>
         <w:pStyle w:val="Heading2"/>
       </w:pPr>
-      <w:bookmarkStart w:id="14" w:name="_Toc26016144"/>
+      <w:bookmarkStart w:id="13" w:name="_Toc26016144"/>
       <w:r>
         <w:t>Methods and Fields</w:t>
       </w:r>
-      <w:bookmarkEnd w:id="14"/>
+      <w:bookmarkEnd w:id="13"/>
     </w:p>
     <w:p>
       <w:r>
@@ -4606,11 +4560,11 @@
       <w:pPr>
         <w:pStyle w:val="Heading1"/>
       </w:pPr>
-      <w:bookmarkStart w:id="15" w:name="_Toc26016145"/>
+      <w:bookmarkStart w:id="14" w:name="_Toc26016145"/>
       <w:r>
         <w:t>Submission Process</w:t>
       </w:r>
-      <w:bookmarkEnd w:id="15"/>
+      <w:bookmarkEnd w:id="14"/>
     </w:p>
     <w:p>
       <w:r>
@@ -4703,11 +4657,11 @@
       <w:pPr>
         <w:pStyle w:val="Heading2"/>
       </w:pPr>
-      <w:bookmarkStart w:id="16" w:name="_Toc26016146"/>
+      <w:bookmarkStart w:id="15" w:name="_Toc26016146"/>
       <w:r>
         <w:t>Building and Submitting a Model</w:t>
       </w:r>
-      <w:bookmarkEnd w:id="16"/>
+      <w:bookmarkEnd w:id="15"/>
     </w:p>
     <w:p>
       <w:r>
@@ -4823,11 +4777,11 @@
       <w:pPr>
         <w:pStyle w:val="Heading2"/>
       </w:pPr>
-      <w:bookmarkStart w:id="17" w:name="_Toc26016147"/>
+      <w:bookmarkStart w:id="16" w:name="_Toc26016147"/>
       <w:r>
         <w:t>Model API</w:t>
       </w:r>
-      <w:bookmarkEnd w:id="17"/>
+      <w:bookmarkEnd w:id="16"/>
     </w:p>
     <w:p>
       <w:r>
@@ -4947,7 +4901,11 @@
         <w:t>data_set_mentions.json</w:t>
       </w:r>
       <w:r>
-        <w:t xml:space="preserve"> - A JSON file that should contain a list of JSON objects, where each object contains a single publication-mention pair for every data set mention detected within each publication, regardless of whether a gvien data set is one of the data sets provided in the contest data set file.</w:t>
+        <w:t xml:space="preserve"> - A JSON file that should contain a list of JSON objects, where each object contains a single publication-mention pair for every data set mention </w:t>
+      </w:r>
+      <w:r>
+        <w:lastRenderedPageBreak/>
+        <w:t>detected within each publication, regardless of whether a gvien data set is one of the data sets provided in the contest data set file.</w:t>
       </w:r>
     </w:p>
     <w:p>
@@ -4961,7 +4919,6 @@
         <w:rPr>
           <w:b/>
         </w:rPr>
-        <w:lastRenderedPageBreak/>
         <w:t>methods.json</w:t>
       </w:r>
       <w:r>
@@ -4990,11 +4947,11 @@
       <w:pPr>
         <w:pStyle w:val="Heading2"/>
       </w:pPr>
-      <w:bookmarkStart w:id="18" w:name="_Toc26016148"/>
+      <w:bookmarkStart w:id="17" w:name="_Toc26016148"/>
       <w:r>
         <w:t>Running a Submitted Model</w:t>
       </w:r>
-      <w:bookmarkEnd w:id="18"/>
+      <w:bookmarkEnd w:id="17"/>
     </w:p>
     <w:p>
       <w:r>
@@ -5088,11 +5045,11 @@
       <w:pPr>
         <w:pStyle w:val="Heading2"/>
       </w:pPr>
-      <w:bookmarkStart w:id="19" w:name="_Toc26016149"/>
+      <w:bookmarkStart w:id="18" w:name="_Toc26016149"/>
       <w:r>
         <w:t>Notes on the Submission Process</w:t>
       </w:r>
-      <w:bookmarkEnd w:id="19"/>
+      <w:bookmarkEnd w:id="18"/>
     </w:p>
     <w:p>
       <w:r>
@@ -5102,11 +5059,11 @@
     <w:p/>
     <w:p>
       <w:r>
-        <w:t xml:space="preserve">To setup the infrastructure in each folder, we created a git repository (https://github.com/Coleridge-Initiative/rich-context-competition) that contained all of the files, shell scripts, and templates needed to: 1) configure a new instance of a team folder, for use by competition staff setting up team folders; 2) develop, package and test deployment of a model </w:t>
+        <w:t xml:space="preserve">To setup the infrastructure in each folder, we created a git repository (https://github.com/Coleridge-Initiative/rich-context-competition) that contained all of the files, </w:t>
       </w:r>
       <w:r>
         <w:lastRenderedPageBreak/>
-        <w:t>(participants); and 3) support building, running, and evaluating the models once they were submitted.</w:t>
+        <w:t>shell scripts, and templates needed to: 1) configure a new instance of a team folder, for use by competition staff setting up team folders; 2) develop, package and test deployment of a model (participants); and 3) support building, running, and evaluating the models once they were submitted.</w:t>
       </w:r>
     </w:p>
     <w:p/>
@@ -5164,76 +5121,74 @@
       <w:pPr>
         <w:pStyle w:val="Heading1"/>
       </w:pPr>
-      <w:bookmarkStart w:id="20" w:name="_Toc26016150"/>
+      <w:bookmarkStart w:id="19" w:name="_Toc26016150"/>
       <w:r>
         <w:t>Evaluation</w:t>
       </w:r>
+      <w:bookmarkEnd w:id="19"/>
+    </w:p>
+    <w:p>
+      <w:r>
+        <w:t>In both phases of the competition, we evaluated raw mentions, research fields, and research methods separate from citation of named data sets.</w:t>
+      </w:r>
+    </w:p>
+    <w:p>
+      <w:pPr>
+        <w:pStyle w:val="Heading2"/>
+      </w:pPr>
+      <w:bookmarkStart w:id="20" w:name="_Toc26016151"/>
+      <w:r>
+        <w:lastRenderedPageBreak/>
+        <w:t>Phase 1 Evaluation</w:t>
+      </w:r>
       <w:bookmarkEnd w:id="20"/>
     </w:p>
     <w:p>
-      <w:r>
-        <w:t>In both phases of the competition, we evaluated raw mentions, research fields, and research methods separate from citation of named data sets.</w:t>
+      <w:pPr>
+        <w:pStyle w:val="Heading3"/>
+      </w:pPr>
+      <w:bookmarkStart w:id="21" w:name="_Toc26016152"/>
+      <w:r>
+        <w:t>Mentions, Methods and Fields</w:t>
+      </w:r>
+      <w:bookmarkEnd w:id="21"/>
+    </w:p>
+    <w:p>
+      <w:r>
+        <w:t>In phase 1, expert social science judges evaluated mentions, methods, and fields in two ways: 1) we randomly selected 10 publications to manually examine each team’s output against, and made notes of good and bad for each team, then ranked the teams within each publication; and 2) we generated distributions of all values found across all publications within each type of value, counted the occurrences of each, compared the distributions across teams, and ranked the teams based on how their distributions compared.  To create overall rankings, the judges met, compared notes and individual rankings, and then agreed on an overall ranking of the teams.</w:t>
+      </w:r>
+    </w:p>
+    <w:p>
+      <w:pPr>
+        <w:pStyle w:val="Heading3"/>
+      </w:pPr>
+      <w:bookmarkStart w:id="22" w:name="_Toc26016153"/>
+      <w:r>
+        <w:t>Data Set Citations</w:t>
+      </w:r>
+      <w:bookmarkEnd w:id="22"/>
+    </w:p>
+    <w:p>
+      <w:r>
+        <w:t>To evaluate data set citations in phase 1, we used the ICPSR citation data as our evaluation baseline for creating a confusion matrix based on how each team’s citation findings compared to ICPSR’s baseline, and we calculated precision, recall, and F1 scores from the confusion matrix to compare across teams.  To create the confusion matrix for each team, we started with a list of all of the data set-publication pairs found either in ICPSR’s baseline or the team’s output.  We created found-or-not (1 or 0) vectors for every publication-data set pair for the baseline, and for the team.  Then, for each data set-publication pair, we compared the values between the baseline vector and the team vector to decide how to update the confusion matrix for that pair: if a team agreed with ICPSR on presence of a data set, that was counted as a true positive (TP).  If the team found a data set that ICPSR did not, that was counted as a false positive (FP).  If a team missed a data set ICPSR indicated was present, it was counted as a false negative (FN).  We did not develop a way to capture true negatives since the metrics we used to evaluate did not require it.  In addition, as part of the processing to create the overall confusion matrix, we created per-publication confusion matrices for each publication, so we could track average false positives and false negatives per publication, and highlight publications that were higher than the average, for more detailed evaluation.</w:t>
+      </w:r>
+    </w:p>
+    <w:p/>
+    <w:p>
+      <w:r>
+        <w:t>We also deferred figuring out “mentioned” vs. “used in analysis” in our initial competition, to make the initial task more manageable.  This decision, combined with the traits of the ICPSR data, caused substantial noise in the phase 1 precision/recall/F1 scores.  For example, even models that figured out that a longitudinal data set was present sometimes got many false positives and false negatives because they got the years wrong, and models that correctly found ICPSR data sets used in discussion had those counted as false positives because ICPSR had only captured data sets used in analysis.</w:t>
       </w:r>
     </w:p>
     <w:p>
       <w:pPr>
         <w:pStyle w:val="Heading2"/>
       </w:pPr>
-      <w:bookmarkStart w:id="21" w:name="_Toc26016151"/>
-      <w:r>
-        <w:t>Phase 1 Evaluation</w:t>
-      </w:r>
-      <w:bookmarkEnd w:id="21"/>
-    </w:p>
-    <w:p>
-      <w:pPr>
-        <w:pStyle w:val="Heading3"/>
-      </w:pPr>
-      <w:bookmarkStart w:id="22" w:name="_Toc26016152"/>
-      <w:r>
-        <w:t>Mentions, Methods and Fields</w:t>
-      </w:r>
-      <w:bookmarkEnd w:id="22"/>
-    </w:p>
-    <w:p>
-      <w:r>
-        <w:t xml:space="preserve">In phase 1, expert social science judges evaluated mentions, methods, and fields in two ways: 1) we randomly selected 10 publications to manually examine each team’s output against, and </w:t>
-      </w:r>
+      <w:bookmarkStart w:id="23" w:name="_Toc26016154"/>
       <w:r>
         <w:lastRenderedPageBreak/>
-        <w:t>made notes of good and bad for each team, then ranked the teams within each publication; and 2) we generated distributions of all values found across all publications within each type of value, counted the occurrences of each, compared the distributions across teams, and ranked the teams based on how their distributions compared.  To create overall rankings, the judges met, compared notes and individual rankings, and then agreed on an overall ranking of the teams.</w:t>
-      </w:r>
-    </w:p>
-    <w:p>
-      <w:pPr>
-        <w:pStyle w:val="Heading3"/>
-      </w:pPr>
-      <w:bookmarkStart w:id="23" w:name="_Toc26016153"/>
-      <w:r>
-        <w:t>Data Set Citations</w:t>
+        <w:t>Phase 2 Evaluation</w:t>
       </w:r>
       <w:bookmarkEnd w:id="23"/>
-    </w:p>
-    <w:p>
-      <w:r>
-        <w:t>To evaluate data set citations in phase 1, we used the ICPSR citation data as our evaluation baseline for creating a confusion matrix based on how each team’s citation findings compared to ICPSR’s baseline, and we calculated precision, recall, and F1 scores from the confusion matrix to compare across teams.  To create the confusion matrix for each team, we started with a list of all of the data set-publication pairs found either in ICPSR’s baseline or the team’s output.  We created found-or-not (1 or 0) vectors for every publication-data set pair for the baseline, and for the team.  Then, for each data set-publication pair, we compared the values between the baseline vector and the team vector to decide how to update the confusion matrix for that pair: if a team agreed with ICPSR on presence of a data set, that was counted as a true positive (TP).  If the team found a data set that ICPSR did not, that was counted as a false positive (FP).  If a team missed a data set ICPSR indicated was present, it was counted as a false negative (FN).  We did not develop a way to capture true negatives since the metrics we used to evaluate did not require it.  In addition, as part of the processing to create the overall confusion matrix, we created per-publication confusion matrices for each publication, so we could track average false positives and false negatives per publication, and highlight publications that were higher than the average, for more detailed evaluation.</w:t>
-      </w:r>
-    </w:p>
-    <w:p/>
-    <w:p>
-      <w:r>
-        <w:t>We also deferred figuring out “mentioned” vs. “used in analysis” in our initial competition, to make the initial task more manageable.  This decision, combined with the traits of the ICPSR data, caused substantial noise in the phase 1 precision/recall/F1 scores.  For example, even models that figured out that a longitudinal data set was present sometimes got many false positives and false negatives because they got the years wrong, and models that correctly found ICPSR data sets used in discussion had those counted as false positives because ICPSR had only captured data sets used in analysis.</w:t>
-      </w:r>
-    </w:p>
-    <w:p>
-      <w:pPr>
-        <w:pStyle w:val="Heading2"/>
-      </w:pPr>
-      <w:bookmarkStart w:id="24" w:name="_Toc26016154"/>
-      <w:r>
-        <w:t>Phase 2 Evaluation</w:t>
-      </w:r>
-      <w:bookmarkEnd w:id="24"/>
     </w:p>
     <w:p>
       <w:r>
@@ -5286,7 +5241,7 @@
       <w:r>
         <w:rPr>
           <w:noProof/>
-          <w:lang w:val="en-US"/>
+          <w:lang w:val="en-GB" w:eastAsia="en-GB"/>
         </w:rPr>
         <w:lastRenderedPageBreak/>
         <w:drawing>
@@ -5423,11 +5378,11 @@
       <w:pPr>
         <w:pStyle w:val="Heading3"/>
       </w:pPr>
-      <w:bookmarkStart w:id="25" w:name="_Toc26016155"/>
+      <w:bookmarkStart w:id="24" w:name="_Toc26016155"/>
       <w:r>
         <w:t>Data Set Citations</w:t>
       </w:r>
-      <w:bookmarkEnd w:id="25"/>
+      <w:bookmarkEnd w:id="24"/>
     </w:p>
     <w:p>
       <w:r>
@@ -5478,11 +5433,11 @@
       <w:pPr>
         <w:pStyle w:val="Heading4"/>
       </w:pPr>
-      <w:bookmarkStart w:id="26" w:name="_Toc26016156"/>
+      <w:bookmarkStart w:id="25" w:name="_Toc26016156"/>
       <w:r>
         <w:t>Capturing Data References</w:t>
       </w:r>
-      <w:bookmarkEnd w:id="26"/>
+      <w:bookmarkEnd w:id="25"/>
     </w:p>
     <w:p>
       <w:r>
@@ -5622,11 +5577,11 @@
       <w:pPr>
         <w:pStyle w:val="Heading4"/>
       </w:pPr>
-      <w:bookmarkStart w:id="27" w:name="_Toc26016157"/>
+      <w:bookmarkStart w:id="26" w:name="_Toc26016157"/>
       <w:r>
         <w:t>Finding Related Mentions and Citations</w:t>
       </w:r>
-      <w:bookmarkEnd w:id="27"/>
+      <w:bookmarkEnd w:id="26"/>
     </w:p>
     <w:p>
       <w:r>
@@ -5680,7 +5635,7 @@
       <w:r>
         <w:rPr>
           <w:noProof/>
-          <w:lang w:val="en-US"/>
+          <w:lang w:val="en-GB" w:eastAsia="en-GB"/>
         </w:rPr>
         <w:drawing>
           <wp:inline distT="114300" distB="114300" distL="114300" distR="114300" wp14:anchorId="47D4E16D" wp14:editId="4CD8EBC3">
@@ -5754,45 +5709,45 @@
       <w:pPr>
         <w:pStyle w:val="Heading4"/>
       </w:pPr>
-      <w:bookmarkStart w:id="28" w:name="_Toc26016158"/>
+      <w:bookmarkStart w:id="27" w:name="_Toc26016158"/>
       <w:r>
         <w:lastRenderedPageBreak/>
         <w:t>Scoring the Results</w:t>
       </w:r>
+      <w:bookmarkEnd w:id="27"/>
+    </w:p>
+    <w:p>
+      <w:r>
+        <w:t>To create a “related to” confusion matrix for each team, we started with a list of all of the data references that our final reviewers indicated should be included in our analysis (165 total).  We created found-or-not (1 or 0) vectors with a value for every reference set to 1 for the baseline, and then set based on our coding for each team.  For each publication, we also included a false positive item that was always 0 for the baseline, and that was set to 1 for a given team if they had any mentions or citations that were not “related to” a data reference from that publication.</w:t>
+      </w:r>
+    </w:p>
+    <w:p/>
+    <w:p>
+      <w:r>
+        <w:t>To build a given team’s vector, for each data references, we checked to see if any of the team’s mentions or citations had been marked as “related to” that reference.  If one or more of the team’s mentions or citations was marked as “related to”, we gave that reference a “1” for that team.  If not, we gave it a “0”.  Then, for each publication’s false positive item, if the team had 1 or more mentions and/or citations that were not “related to” any data reference, the team got a “1” for that entry.  If not, they got a “0”.</w:t>
+      </w:r>
+    </w:p>
+    <w:p/>
+    <w:p>
+      <w:r>
+        <w:t>To build out a confusion matrix, we went reference by reference: If the team found mentions and/or citations related to the reference, that was counted as a true positive (TP).  If a team did not have any mentions or citations related to a given data reference, it was counted as a false negative (FN).  Then, for the publication, if the team had 1 or more mentions and/or citations that were not “related to” any data reference, this was counted as a false positive (FP).</w:t>
+      </w:r>
+    </w:p>
+    <w:p/>
+    <w:p>
+      <w:r>
+        <w:t>We did not develop a way to capture true negatives since the metrics we used to evaluate did not require it.</w:t>
+      </w:r>
+    </w:p>
+    <w:p>
+      <w:pPr>
+        <w:pStyle w:val="Heading1"/>
+      </w:pPr>
+      <w:bookmarkStart w:id="28" w:name="_Toc26016159"/>
+      <w:r>
+        <w:t>Discussion</w:t>
+      </w:r>
       <w:bookmarkEnd w:id="28"/>
-    </w:p>
-    <w:p>
-      <w:r>
-        <w:t>To create a “related to” confusion matrix for each team, we started with a list of all of the data references that our final reviewers indicated should be included in our analysis (165 total).  We created found-or-not (1 or 0) vectors with a value for every reference set to 1 for the baseline, and then set based on our coding for each team.  For each publication, we also included a false positive item that was always 0 for the baseline, and that was set to 1 for a given team if they had any mentions or citations that were not “related to” a data reference from that publication.</w:t>
-      </w:r>
-    </w:p>
-    <w:p/>
-    <w:p>
-      <w:r>
-        <w:t>To build a given team’s vector, for each data references, we checked to see if any of the team’s mentions or citations had been marked as “related to” that reference.  If one or more of the team’s mentions or citations was marked as “related to”, we gave that reference a “1” for that team.  If not, we gave it a “0”.  Then, for each publication’s false positive item, if the team had 1 or more mentions and/or citations that were not “related to” any data reference, the team got a “1” for that entry.  If not, they got a “0”.</w:t>
-      </w:r>
-    </w:p>
-    <w:p/>
-    <w:p>
-      <w:r>
-        <w:t>To build out a confusion matrix, we went reference by reference: If the team found mentions and/or citations related to the reference, that was counted as a true positive (TP).  If a team did not have any mentions or citations related to a given data reference, it was counted as a false negative (FN).  Then, for the publication, if the team had 1 or more mentions and/or citations that were not “related to” any data reference, this was counted as a false positive (FP).</w:t>
-      </w:r>
-    </w:p>
-    <w:p/>
-    <w:p>
-      <w:r>
-        <w:t>We did not develop a way to capture true negatives since the metrics we used to evaluate did not require it.</w:t>
-      </w:r>
-    </w:p>
-    <w:p>
-      <w:pPr>
-        <w:pStyle w:val="Heading1"/>
-      </w:pPr>
-      <w:bookmarkStart w:id="29" w:name="_Toc26016159"/>
-      <w:r>
-        <w:t>Discussion</w:t>
-      </w:r>
-      <w:bookmarkEnd w:id="29"/>
     </w:p>
     <w:p>
       <w:r>
@@ -5910,11 +5865,11 @@
       <w:pPr>
         <w:pStyle w:val="Heading1"/>
       </w:pPr>
-      <w:bookmarkStart w:id="30" w:name="_Toc26016160"/>
+      <w:bookmarkStart w:id="29" w:name="_Toc26016160"/>
       <w:r>
         <w:t>Conclusion</w:t>
       </w:r>
-      <w:bookmarkEnd w:id="30"/>
+      <w:bookmarkEnd w:id="29"/>
     </w:p>
     <w:p>
       <w:r>
@@ -6005,16 +5960,327 @@
       </w:r>
     </w:p>
     <w:p/>
+    <w:p>
+      <w:pPr>
+        <w:pStyle w:val="Title"/>
+        <w:ind w:left="720" w:firstLine="720"/>
+        <w:rPr>
+          <w:sz w:val="28"/>
+          <w:szCs w:val="28"/>
+        </w:rPr>
+      </w:pPr>
+      <w:bookmarkStart w:id="30" w:name="_g2xt1i7ojqmb" w:colFirst="0" w:colLast="0"/>
+      <w:bookmarkEnd w:id="30"/>
+    </w:p>
+    <w:p>
+      <w:pPr>
+        <w:pStyle w:val="Title"/>
+        <w:ind w:left="720" w:firstLine="720"/>
+        <w:rPr>
+          <w:sz w:val="28"/>
+          <w:szCs w:val="28"/>
+        </w:rPr>
+      </w:pPr>
+    </w:p>
+    <w:p>
+      <w:pPr>
+        <w:pStyle w:val="Title"/>
+        <w:ind w:left="720" w:firstLine="720"/>
+        <w:rPr>
+          <w:sz w:val="28"/>
+          <w:szCs w:val="28"/>
+        </w:rPr>
+      </w:pPr>
+    </w:p>
+    <w:p>
+      <w:pPr>
+        <w:pStyle w:val="Heading1"/>
+      </w:pPr>
+      <w:r>
+        <w:t>Appendix</w:t>
+      </w:r>
+      <w:r>
+        <w:t xml:space="preserve"> - Standardized Metadata, Full Text and Training/Evaluation for Extraction Models</w:t>
+      </w:r>
+    </w:p>
+    <w:p>
+      <w:bookmarkStart w:id="31" w:name="_GoBack"/>
+      <w:bookmarkEnd w:id="31"/>
+    </w:p>
+    <w:p>
+      <w:r>
+        <w:t xml:space="preserve">Key challenges when working on an NLP task like dataset mention extraction that requires access to scholarly literature include the proliferation of metadata sources and sourcing of full text content. For example, each metadata source has their own approach for disambiguation (e.g. recognizing that A. Smith and Anna Smith are the same author) or de-duplication of </w:t>
+      </w:r>
+      <w:r>
+        <w:lastRenderedPageBreak/>
+        <w:t>content (clustering pre-prints and final versions into a single record). As a result competition organizers and NLP researchers currently use ad-hoc processes to identify metadata and full text sources for their specific tasks which results in inconsistencies and a lack of versioning of input data across competitions and projects.</w:t>
+      </w:r>
+    </w:p>
     <w:p/>
     <w:p>
+      <w:r>
+        <w:t xml:space="preserve">One way these challenges can be addressed is by using a trustworthy metadata source like </w:t>
+      </w:r>
+      <w:hyperlink r:id="rId20">
+        <w:r>
+          <w:rPr>
+            <w:color w:val="1155CC"/>
+            <w:u w:val="single"/>
+          </w:rPr>
+          <w:t>Semantic Scholar’s open corpus</w:t>
+        </w:r>
+      </w:hyperlink>
+      <w:r>
+        <w:t xml:space="preserve"> developed by the Allen Institute for Artificial Intelligence (AI2) or </w:t>
+      </w:r>
+      <w:hyperlink r:id="rId21">
+        <w:r>
+          <w:rPr>
+            <w:color w:val="1155CC"/>
+            <w:u w:val="single"/>
+          </w:rPr>
+          <w:t>Microsoft’s Academic Graph</w:t>
+        </w:r>
+      </w:hyperlink>
+      <w:r>
+        <w:t xml:space="preserve"> that make it easy to access standardized metadata from an openly accessible source. In addition, both Semantic Scholar and the Microsoft Academic Graph provide topics associated with papers which makes it easy to narrow down papers by domain. If full text is needed we recommend tying the metadata to a source of open access full text content like </w:t>
+      </w:r>
+      <w:hyperlink r:id="rId22">
+        <w:r>
+          <w:rPr>
+            <w:color w:val="1155CC"/>
+            <w:u w:val="single"/>
+          </w:rPr>
+          <w:t>Unpaywall</w:t>
+        </w:r>
+      </w:hyperlink>
+      <w:r>
+        <w:t xml:space="preserve"> to ensure that the full text can be freely redistributed and leveraged for model development. </w:t>
+      </w:r>
+    </w:p>
+    <w:p/>
+    <w:p>
+      <w:r>
+        <w:t xml:space="preserve">To gather the data we recommend collecting a sufficiently large set of full text papers (3,000-5,000 minimum) with their associated metadata and providing participants with a standardized format of the full text. More data might be required if data is split across many scientific domains. For example for a task like dataset extraction, reference formatting is often inconsistent across domains and dataset mentions can potentially be found in different sections (e.g. background, methods, discussion, conclusion or the reference list) throughout the text. Once a decision has been made on the full text to include, the PDF content can be easily converted into text in a standardized format using a PDF to text parser like </w:t>
+      </w:r>
+      <w:hyperlink r:id="rId23">
+        <w:r>
+          <w:rPr>
+            <w:color w:val="1155CC"/>
+            <w:u w:val="single"/>
+          </w:rPr>
+          <w:t>AI2’s ScienceParse</w:t>
+        </w:r>
+      </w:hyperlink>
+      <w:r>
+        <w:t xml:space="preserve"> (which handles key tasks like metadata, section heading and references extraction). </w:t>
+      </w:r>
+    </w:p>
+    <w:p/>
+    <w:p>
+      <w:r>
+        <w:t xml:space="preserve">Once the metadata and full text dataset has been created it can be easily versioned and used again in future competitions. For example, if updated metadata is needed it’s easy to go back to the original metadata source (for example by using Semantic Scholar’s </w:t>
+      </w:r>
+      <w:hyperlink r:id="rId24">
+        <w:r>
+          <w:rPr>
+            <w:color w:val="1155CC"/>
+            <w:u w:val="single"/>
+          </w:rPr>
+          <w:t>API</w:t>
+        </w:r>
+      </w:hyperlink>
+      <w:r>
+        <w:t>) to get the latest metadata.</w:t>
+      </w:r>
+    </w:p>
+    <w:p/>
+    <w:p>
+      <w:pPr>
+        <w:rPr>
+          <w:b/>
+          <w:u w:val="single"/>
+        </w:rPr>
+      </w:pPr>
+      <w:r>
+        <w:rPr>
+          <w:b/>
+          <w:u w:val="single"/>
+        </w:rPr>
+        <w:t>Annotation Protocols to Produce Training &amp; Evaluation Data</w:t>
+      </w:r>
+    </w:p>
+    <w:p>
+      <w:pPr>
+        <w:rPr>
+          <w:b/>
+          <w:u w:val="single"/>
+        </w:rPr>
+      </w:pPr>
+    </w:p>
+    <w:p>
+      <w:r>
+        <w:t xml:space="preserve">A common approach to machine learning known as </w:t>
+      </w:r>
+      <w:r>
+        <w:rPr>
+          <w:b/>
+        </w:rPr>
+        <w:t xml:space="preserve">supervised learning </w:t>
+      </w:r>
+      <w:r>
+        <w:t>uses</w:t>
+      </w:r>
+      <w:r>
+        <w:rPr>
+          <w:b/>
+        </w:rPr>
+        <w:t xml:space="preserve"> </w:t>
+      </w:r>
+      <w:r>
+        <w:t xml:space="preserve">labelled, or annotated, data to train a model what to look for. If labelled data is not readily available, human annotators are frequently used to label, or code, a corpus of representative document samples as input into such a model. Different labelling tasks may require different levels of subject domain knowledge or expertise. For example, coding a document for different parts of speech (POS) will require a different level of knowledge than coding a document for mentions of upregulation of genes. The simpler the labelling task, the easier it will be for the coders to complete the task, and the more likely the annotations will be consistent across multiple coders.  For example, a task to identify a </w:t>
+      </w:r>
+      <w:r>
+        <w:rPr>
+          <w:i/>
+        </w:rPr>
+        <w:t>mention of a dataset</w:t>
+      </w:r>
+      <w:r>
+        <w:t xml:space="preserve"> in a document might be far easier than the task of identifying only the</w:t>
+      </w:r>
+      <w:r>
+        <w:rPr>
+          <w:i/>
+        </w:rPr>
+        <w:t>mentions of</w:t>
+      </w:r>
+      <w:r>
+        <w:t xml:space="preserve"> </w:t>
+      </w:r>
+      <w:r>
+        <w:rPr>
+          <w:i/>
+        </w:rPr>
+        <w:t>datasets that were used in the analysis phase of research</w:t>
+      </w:r>
+      <w:r>
+        <w:t xml:space="preserve">. </w:t>
+      </w:r>
+    </w:p>
+    <w:p/>
+    <w:p>
+      <w:r>
+        <w:lastRenderedPageBreak/>
+        <w:t xml:space="preserve">In order to scale the work of labelling, it is usually desirable to distribute the work amongst many people. Generic crowdsourcing platforms such as Amazon’s Mechanical Turk can be used in some labelling exercises, as can more tailored services from companies such as TagWorks and Figure-Eight. Whether the labelling is done by one person or thousands, the consistency and quality of the annotations needs to be considered. We would like to build up a sufficiently large collection of these annotations and we want to ensure that they are of a high quality. How much data needs to be annotated depends on the task, but in general, the more labelled data that can be generated the more robust the model will be. </w:t>
+      </w:r>
+    </w:p>
+    <w:p/>
+    <w:p>
+      <w:r>
+        <w:t xml:space="preserve">As mentioned above, we recommend 3000-5000 papers, but this begs the question of how diverse the subject domains are within this corpus.  If the papers are all within from the finance sector, then a resulting model might do well in identifying datasets in finance, but less well in the biomedical domain since the model was not trained on biomedical papers. Conversely, if our 3000-5000 papers are evenly distributed across all domains, our model might be more generically applicable, but might do less well over all since it did not contain enough individual domain-specific examples. </w:t>
+      </w:r>
+      <w:r>
+        <w:br/>
+      </w:r>
+      <w:r>
+        <w:br/>
+        <w:t xml:space="preserve">As a result, we recommend labelling 3000-5000 papers within a domain, but we plan to do so in a consistent manner across domains so that the annotations can be aggregated together. In this manner, as papers in new domains are annotated, our models can be re-trained to expand into new domains. In order to achieve this, we intend to publish an open annotation protocol and output format that can be used by the community to create additional labelled datasets.  </w:t>
+      </w:r>
+    </w:p>
+    <w:p>
+      <w:r>
+        <w:t xml:space="preserve"> </w:t>
+      </w:r>
+    </w:p>
+    <w:p>
+      <w:r>
+        <w:t xml:space="preserve">Another factor in deciding the quantity is the fact that the annotations will be used for two discrete purposes. The first is to </w:t>
+      </w:r>
+      <w:r>
+        <w:rPr>
+          <w:i/>
+        </w:rPr>
+        <w:t>train</w:t>
+      </w:r>
+      <w:r>
+        <w:t xml:space="preserve"> a machine learning model. This data will inform the model what dataset mentions look like, from which it will extract a set of features that the model will use and attempt to replicate. The second use of the annotations is to </w:t>
+      </w:r>
+      <w:r>
+        <w:rPr>
+          <w:i/>
+        </w:rPr>
+        <w:t>evaluate</w:t>
+      </w:r>
+      <w:r>
+        <w:t xml:space="preserve"> the model.  How well a model performs against some content that it has never seen before. In order to achieve this, labelled data are typically split randomly into training and evaluation subsets.  </w:t>
+      </w:r>
+    </w:p>
+    <w:p>
+      <w:r>
+        <w:t xml:space="preserve"> </w:t>
+      </w:r>
+    </w:p>
+    <w:p>
+      <w:r>
+        <w:t xml:space="preserve">One way to evaluate how well your model performs is to measure the </w:t>
+      </w:r>
+      <w:r>
+        <w:rPr>
+          <w:b/>
+        </w:rPr>
+        <w:t>recall</w:t>
+      </w:r>
+      <w:r>
+        <w:t xml:space="preserve"> and </w:t>
+      </w:r>
+      <w:r>
+        <w:rPr>
+          <w:b/>
+        </w:rPr>
+        <w:t>precision</w:t>
+      </w:r>
+      <w:r>
+        <w:t xml:space="preserve"> of the model’s output, and in order to do this we can compare the output to the labelled evaluation subset. In other words, how well does our model perform against the human annotations that it was not trained on and has never seen. Recall is the percentage of right answers the model returned. For example, if the evaluation dataset contained 1000 mentions of a dataset, and the trained model returned 800 of them, then the recall value would be .80.  But what if the model returned everything as a dataset, then it would get all 1000, plus a whole bunch of wrong answers. Obviously, the precision of the model is important too. Precision is the percentage of answers returned that were right. So, continuing the example above, if the model returned 888 answers, and 800 of those were right, then the precision of the model would be ~.90.  But again, if the model returned only one right answer and no wrong ones, the precision would be perfect. So, it is important to measure both precision and recall.  In summary, the model in this example, got 80% of the right answers, and 90% of the answers it returned were right. The two measures of recall and precision can be combined into an F1 score of ~.847.  </w:t>
+      </w:r>
+      <w:r>
+        <w:br/>
+      </w:r>
+      <w:r>
+        <w:lastRenderedPageBreak/>
+        <w:br/>
+        <w:t xml:space="preserve">If we then make modifications to our model, we can re-run it against the evaluation dataset and see how our F1 score changes. If the score goes up, then our new model performed better against this evaluation data. If we want to compare several different models to see which one performed best, we can calculate an F1 score for each of them. The one with the highest F1 score has performed the best. Consequently, the quality of the annotations are critical for two reasons: first, the accuracy of a </w:t>
+      </w:r>
+      <w:r>
+        <w:rPr>
+          <w:i/>
+        </w:rPr>
+        <w:t>model</w:t>
+      </w:r>
+      <w:r>
+        <w:t xml:space="preserve"> will only be as good as the data upon which it was trained. And secondly, the accuracy of the </w:t>
+      </w:r>
+      <w:r>
+        <w:rPr>
+          <w:i/>
+        </w:rPr>
+        <w:t>evaluation</w:t>
+      </w:r>
+      <w:r>
+        <w:t xml:space="preserve"> (in this case the F1 score) can be affected by the quality of the data it is evaluated against.    </w:t>
+      </w:r>
+    </w:p>
+    <w:p/>
+    <w:p/>
+    <w:p>
       <w:pPr>
         <w:pStyle w:val="Heading1"/>
       </w:pPr>
-      <w:bookmarkStart w:id="31" w:name="_Toc26016161"/>
+      <w:bookmarkStart w:id="32" w:name="_Toc26016161"/>
       <w:r>
         <w:t>References</w:t>
       </w:r>
-      <w:bookmarkEnd w:id="31"/>
+      <w:bookmarkEnd w:id="32"/>
     </w:p>
     <w:p>
       <w:pPr>
@@ -6300,7 +6566,6 @@
           <w:noProof/>
           <w:szCs w:val="24"/>
         </w:rPr>
-        <w:lastRenderedPageBreak/>
         <w:t xml:space="preserve">6. </w:t>
       </w:r>
       <w:r>
@@ -6976,7 +7241,15 @@
           <w:szCs w:val="24"/>
         </w:rPr>
         <w:tab/>
-        <w:t xml:space="preserve">S. C. Lewis, R. Zamith, A. Hermida, Content analysis in an era of big data: A hybrid approach to computational and manual methods. </w:t>
+        <w:t xml:space="preserve">S. C. Lewis, R. Zamith, A. Hermida, Content analysis in an era of big data: A hybrid </w:t>
+      </w:r>
+      <w:r>
+        <w:rPr>
+          <w:noProof/>
+          <w:szCs w:val="24"/>
+        </w:rPr>
+        <w:lastRenderedPageBreak/>
+        <w:t xml:space="preserve">approach to computational and manual methods. </w:t>
       </w:r>
       <w:r>
         <w:rPr>
@@ -7016,13 +7289,14 @@
         <w:fldChar w:fldCharType="end"/>
       </w:r>
     </w:p>
+    <w:p/>
     <w:sectPr>
-      <w:headerReference w:type="even" r:id="rId20"/>
-      <w:headerReference w:type="default" r:id="rId21"/>
-      <w:footerReference w:type="even" r:id="rId22"/>
-      <w:footerReference w:type="default" r:id="rId23"/>
-      <w:headerReference w:type="first" r:id="rId24"/>
-      <w:footerReference w:type="first" r:id="rId25"/>
+      <w:headerReference w:type="even" r:id="rId25"/>
+      <w:headerReference w:type="default" r:id="rId26"/>
+      <w:footerReference w:type="even" r:id="rId27"/>
+      <w:footerReference w:type="default" r:id="rId28"/>
+      <w:headerReference w:type="first" r:id="rId29"/>
+      <w:footerReference w:type="first" r:id="rId30"/>
       <w:pgSz w:w="12240" w:h="15840"/>
       <w:pgMar w:top="1440" w:right="1440" w:bottom="1440" w:left="1440" w:header="0" w:footer="720" w:gutter="0"/>
       <w:pgNumType w:start="1"/>
@@ -7033,7 +7307,7 @@
 </file>
 
 <file path=word/endnotes.xml><?xml version="1.0" encoding="utf-8"?>
-<w:endnotes xmlns:wpc="http://schemas.microsoft.com/office/word/2010/wordprocessingCanvas" xmlns:cx="http://schemas.microsoft.com/office/drawing/2014/chartex" xmlns:mc="http://schemas.openxmlformats.org/markup-compatibility/2006" xmlns:o="urn:schemas-microsoft-com:office:office" xmlns:r="http://schemas.openxmlformats.org/officeDocument/2006/relationships" xmlns:m="http://schemas.openxmlformats.org/officeDocument/2006/math" xmlns:v="urn:schemas-microsoft-com:vml" xmlns:wp14="http://schemas.microsoft.com/office/word/2010/wordprocessingDrawing" xmlns:wp="http://schemas.openxmlformats.org/drawingml/2006/wordprocessingDrawing" xmlns:w10="urn:schemas-microsoft-com:office:word" xmlns:w="http://schemas.openxmlformats.org/wordprocessingml/2006/main" xmlns:w14="http://schemas.microsoft.com/office/word/2010/wordml" xmlns:w15="http://schemas.microsoft.com/office/word/2012/wordml" xmlns:w16se="http://schemas.microsoft.com/office/word/2015/wordml/symex" xmlns:wpg="http://schemas.microsoft.com/office/word/2010/wordprocessingGroup" xmlns:wpi="http://schemas.microsoft.com/office/word/2010/wordprocessingInk" xmlns:wne="http://schemas.microsoft.com/office/word/2006/wordml" xmlns:wps="http://schemas.microsoft.com/office/word/2010/wordprocessingShape" mc:Ignorable="w14 w15 w16se wp14">
+<w:endnotes xmlns:wpc="http://schemas.microsoft.com/office/word/2010/wordprocessingCanvas" xmlns:mo="http://schemas.microsoft.com/office/mac/office/2008/main" xmlns:mc="http://schemas.openxmlformats.org/markup-compatibility/2006" xmlns:mv="urn:schemas-microsoft-com:mac:vml" xmlns:o="urn:schemas-microsoft-com:office:office" xmlns:r="http://schemas.openxmlformats.org/officeDocument/2006/relationships" xmlns:m="http://schemas.openxmlformats.org/officeDocument/2006/math" xmlns:v="urn:schemas-microsoft-com:vml" xmlns:wp14="http://schemas.microsoft.com/office/word/2010/wordprocessingDrawing" xmlns:wp="http://schemas.openxmlformats.org/drawingml/2006/wordprocessingDrawing" xmlns:w10="urn:schemas-microsoft-com:office:word" xmlns:w="http://schemas.openxmlformats.org/wordprocessingml/2006/main" xmlns:w14="http://schemas.microsoft.com/office/word/2010/wordml" xmlns:w15="http://schemas.microsoft.com/office/word/2012/wordml" xmlns:wpg="http://schemas.microsoft.com/office/word/2010/wordprocessingGroup" xmlns:wpi="http://schemas.microsoft.com/office/word/2010/wordprocessingInk" xmlns:wne="http://schemas.microsoft.com/office/word/2006/wordml" xmlns:wps="http://schemas.microsoft.com/office/word/2010/wordprocessingShape" mc:Ignorable="w14 w15 wp14">
   <w:endnote w:type="separator" w:id="-1">
     <w:p>
       <w:pPr>
@@ -7058,7 +7332,7 @@
 </file>
 
 <file path=word/footer1.xml><?xml version="1.0" encoding="utf-8"?>
-<w:ftr xmlns:wpc="http://schemas.microsoft.com/office/word/2010/wordprocessingCanvas" xmlns:cx="http://schemas.microsoft.com/office/drawing/2014/chartex" xmlns:mc="http://schemas.openxmlformats.org/markup-compatibility/2006" xmlns:o="urn:schemas-microsoft-com:office:office" xmlns:r="http://schemas.openxmlformats.org/officeDocument/2006/relationships" xmlns:m="http://schemas.openxmlformats.org/officeDocument/2006/math" xmlns:v="urn:schemas-microsoft-com:vml" xmlns:wp14="http://schemas.microsoft.com/office/word/2010/wordprocessingDrawing" xmlns:wp="http://schemas.openxmlformats.org/drawingml/2006/wordprocessingDrawing" xmlns:w10="urn:schemas-microsoft-com:office:word" xmlns:w="http://schemas.openxmlformats.org/wordprocessingml/2006/main" xmlns:w14="http://schemas.microsoft.com/office/word/2010/wordml" xmlns:w15="http://schemas.microsoft.com/office/word/2012/wordml" xmlns:w16se="http://schemas.microsoft.com/office/word/2015/wordml/symex" xmlns:wpg="http://schemas.microsoft.com/office/word/2010/wordprocessingGroup" xmlns:wpi="http://schemas.microsoft.com/office/word/2010/wordprocessingInk" xmlns:wne="http://schemas.microsoft.com/office/word/2006/wordml" xmlns:wps="http://schemas.microsoft.com/office/word/2010/wordprocessingShape" mc:Ignorable="w14 w15 w16se wp14">
+<w:ftr xmlns:wpc="http://schemas.microsoft.com/office/word/2010/wordprocessingCanvas" xmlns:mo="http://schemas.microsoft.com/office/mac/office/2008/main" xmlns:mc="http://schemas.openxmlformats.org/markup-compatibility/2006" xmlns:mv="urn:schemas-microsoft-com:mac:vml" xmlns:o="urn:schemas-microsoft-com:office:office" xmlns:r="http://schemas.openxmlformats.org/officeDocument/2006/relationships" xmlns:m="http://schemas.openxmlformats.org/officeDocument/2006/math" xmlns:v="urn:schemas-microsoft-com:vml" xmlns:wp14="http://schemas.microsoft.com/office/word/2010/wordprocessingDrawing" xmlns:wp="http://schemas.openxmlformats.org/drawingml/2006/wordprocessingDrawing" xmlns:w10="urn:schemas-microsoft-com:office:word" xmlns:w="http://schemas.openxmlformats.org/wordprocessingml/2006/main" xmlns:w14="http://schemas.microsoft.com/office/word/2010/wordml" xmlns:w15="http://schemas.microsoft.com/office/word/2012/wordml" xmlns:wpg="http://schemas.microsoft.com/office/word/2010/wordprocessingGroup" xmlns:wpi="http://schemas.microsoft.com/office/word/2010/wordprocessingInk" xmlns:wne="http://schemas.microsoft.com/office/word/2006/wordml" xmlns:wps="http://schemas.microsoft.com/office/word/2010/wordprocessingShape" mc:Ignorable="w14 w15 wp14">
   <w:p>
     <w:pPr>
       <w:pBdr>
@@ -7082,7 +7356,7 @@
 </file>
 
 <file path=word/footer2.xml><?xml version="1.0" encoding="utf-8"?>
-<w:ftr xmlns:wpc="http://schemas.microsoft.com/office/word/2010/wordprocessingCanvas" xmlns:cx="http://schemas.microsoft.com/office/drawing/2014/chartex" xmlns:mc="http://schemas.openxmlformats.org/markup-compatibility/2006" xmlns:o="urn:schemas-microsoft-com:office:office" xmlns:r="http://schemas.openxmlformats.org/officeDocument/2006/relationships" xmlns:m="http://schemas.openxmlformats.org/officeDocument/2006/math" xmlns:v="urn:schemas-microsoft-com:vml" xmlns:wp14="http://schemas.microsoft.com/office/word/2010/wordprocessingDrawing" xmlns:wp="http://schemas.openxmlformats.org/drawingml/2006/wordprocessingDrawing" xmlns:w10="urn:schemas-microsoft-com:office:word" xmlns:w="http://schemas.openxmlformats.org/wordprocessingml/2006/main" xmlns:w14="http://schemas.microsoft.com/office/word/2010/wordml" xmlns:w15="http://schemas.microsoft.com/office/word/2012/wordml" xmlns:w16se="http://schemas.microsoft.com/office/word/2015/wordml/symex" xmlns:wpg="http://schemas.microsoft.com/office/word/2010/wordprocessingGroup" xmlns:wpi="http://schemas.microsoft.com/office/word/2010/wordprocessingInk" xmlns:wne="http://schemas.microsoft.com/office/word/2006/wordml" xmlns:wps="http://schemas.microsoft.com/office/word/2010/wordprocessingShape" mc:Ignorable="w14 w15 w16se wp14">
+<w:ftr xmlns:wpc="http://schemas.microsoft.com/office/word/2010/wordprocessingCanvas" xmlns:mo="http://schemas.microsoft.com/office/mac/office/2008/main" xmlns:mc="http://schemas.openxmlformats.org/markup-compatibility/2006" xmlns:mv="urn:schemas-microsoft-com:mac:vml" xmlns:o="urn:schemas-microsoft-com:office:office" xmlns:r="http://schemas.openxmlformats.org/officeDocument/2006/relationships" xmlns:m="http://schemas.openxmlformats.org/officeDocument/2006/math" xmlns:v="urn:schemas-microsoft-com:vml" xmlns:wp14="http://schemas.microsoft.com/office/word/2010/wordprocessingDrawing" xmlns:wp="http://schemas.openxmlformats.org/drawingml/2006/wordprocessingDrawing" xmlns:w10="urn:schemas-microsoft-com:office:word" xmlns:w="http://schemas.openxmlformats.org/wordprocessingml/2006/main" xmlns:w14="http://schemas.microsoft.com/office/word/2010/wordml" xmlns:w15="http://schemas.microsoft.com/office/word/2012/wordml" xmlns:wpg="http://schemas.microsoft.com/office/word/2010/wordprocessingGroup" xmlns:wpi="http://schemas.microsoft.com/office/word/2010/wordprocessingInk" xmlns:wne="http://schemas.microsoft.com/office/word/2006/wordml" xmlns:wps="http://schemas.microsoft.com/office/word/2010/wordprocessingShape" mc:Ignorable="w14 w15 wp14">
   <w:p>
     <w:pPr>
       <w:pBdr>
@@ -7106,7 +7380,7 @@
 </file>
 
 <file path=word/footer3.xml><?xml version="1.0" encoding="utf-8"?>
-<w:ftr xmlns:wpc="http://schemas.microsoft.com/office/word/2010/wordprocessingCanvas" xmlns:cx="http://schemas.microsoft.com/office/drawing/2014/chartex" xmlns:mc="http://schemas.openxmlformats.org/markup-compatibility/2006" xmlns:o="urn:schemas-microsoft-com:office:office" xmlns:r="http://schemas.openxmlformats.org/officeDocument/2006/relationships" xmlns:m="http://schemas.openxmlformats.org/officeDocument/2006/math" xmlns:v="urn:schemas-microsoft-com:vml" xmlns:wp14="http://schemas.microsoft.com/office/word/2010/wordprocessingDrawing" xmlns:wp="http://schemas.openxmlformats.org/drawingml/2006/wordprocessingDrawing" xmlns:w10="urn:schemas-microsoft-com:office:word" xmlns:w="http://schemas.openxmlformats.org/wordprocessingml/2006/main" xmlns:w14="http://schemas.microsoft.com/office/word/2010/wordml" xmlns:w15="http://schemas.microsoft.com/office/word/2012/wordml" xmlns:w16se="http://schemas.microsoft.com/office/word/2015/wordml/symex" xmlns:wpg="http://schemas.microsoft.com/office/word/2010/wordprocessingGroup" xmlns:wpi="http://schemas.microsoft.com/office/word/2010/wordprocessingInk" xmlns:wne="http://schemas.microsoft.com/office/word/2006/wordml" xmlns:wps="http://schemas.microsoft.com/office/word/2010/wordprocessingShape" mc:Ignorable="w14 w15 w16se wp14">
+<w:ftr xmlns:wpc="http://schemas.microsoft.com/office/word/2010/wordprocessingCanvas" xmlns:mo="http://schemas.microsoft.com/office/mac/office/2008/main" xmlns:mc="http://schemas.openxmlformats.org/markup-compatibility/2006" xmlns:mv="urn:schemas-microsoft-com:mac:vml" xmlns:o="urn:schemas-microsoft-com:office:office" xmlns:r="http://schemas.openxmlformats.org/officeDocument/2006/relationships" xmlns:m="http://schemas.openxmlformats.org/officeDocument/2006/math" xmlns:v="urn:schemas-microsoft-com:vml" xmlns:wp14="http://schemas.microsoft.com/office/word/2010/wordprocessingDrawing" xmlns:wp="http://schemas.openxmlformats.org/drawingml/2006/wordprocessingDrawing" xmlns:w10="urn:schemas-microsoft-com:office:word" xmlns:w="http://schemas.openxmlformats.org/wordprocessingml/2006/main" xmlns:w14="http://schemas.microsoft.com/office/word/2010/wordml" xmlns:w15="http://schemas.microsoft.com/office/word/2012/wordml" xmlns:wpg="http://schemas.microsoft.com/office/word/2010/wordprocessingGroup" xmlns:wpi="http://schemas.microsoft.com/office/word/2010/wordprocessingInk" xmlns:wne="http://schemas.microsoft.com/office/word/2006/wordml" xmlns:wps="http://schemas.microsoft.com/office/word/2010/wordprocessingShape" mc:Ignorable="w14 w15 wp14">
   <w:p>
     <w:pPr>
       <w:pBdr>
@@ -7130,7 +7404,7 @@
 </file>
 
 <file path=word/footnotes.xml><?xml version="1.0" encoding="utf-8"?>
-<w:footnotes xmlns:wpc="http://schemas.microsoft.com/office/word/2010/wordprocessingCanvas" xmlns:cx="http://schemas.microsoft.com/office/drawing/2014/chartex" xmlns:mc="http://schemas.openxmlformats.org/markup-compatibility/2006" xmlns:o="urn:schemas-microsoft-com:office:office" xmlns:r="http://schemas.openxmlformats.org/officeDocument/2006/relationships" xmlns:m="http://schemas.openxmlformats.org/officeDocument/2006/math" xmlns:v="urn:schemas-microsoft-com:vml" xmlns:wp14="http://schemas.microsoft.com/office/word/2010/wordprocessingDrawing" xmlns:wp="http://schemas.openxmlformats.org/drawingml/2006/wordprocessingDrawing" xmlns:w10="urn:schemas-microsoft-com:office:word" xmlns:w="http://schemas.openxmlformats.org/wordprocessingml/2006/main" xmlns:w14="http://schemas.microsoft.com/office/word/2010/wordml" xmlns:w15="http://schemas.microsoft.com/office/word/2012/wordml" xmlns:w16se="http://schemas.microsoft.com/office/word/2015/wordml/symex" xmlns:wpg="http://schemas.microsoft.com/office/word/2010/wordprocessingGroup" xmlns:wpi="http://schemas.microsoft.com/office/word/2010/wordprocessingInk" xmlns:wne="http://schemas.microsoft.com/office/word/2006/wordml" xmlns:wps="http://schemas.microsoft.com/office/word/2010/wordprocessingShape" mc:Ignorable="w14 w15 w16se wp14">
+<w:footnotes xmlns:wpc="http://schemas.microsoft.com/office/word/2010/wordprocessingCanvas" xmlns:mo="http://schemas.microsoft.com/office/mac/office/2008/main" xmlns:mc="http://schemas.openxmlformats.org/markup-compatibility/2006" xmlns:mv="urn:schemas-microsoft-com:mac:vml" xmlns:o="urn:schemas-microsoft-com:office:office" xmlns:r="http://schemas.openxmlformats.org/officeDocument/2006/relationships" xmlns:m="http://schemas.openxmlformats.org/officeDocument/2006/math" xmlns:v="urn:schemas-microsoft-com:vml" xmlns:wp14="http://schemas.microsoft.com/office/word/2010/wordprocessingDrawing" xmlns:wp="http://schemas.openxmlformats.org/drawingml/2006/wordprocessingDrawing" xmlns:w10="urn:schemas-microsoft-com:office:word" xmlns:w="http://schemas.openxmlformats.org/wordprocessingml/2006/main" xmlns:w14="http://schemas.microsoft.com/office/word/2010/wordml" xmlns:w15="http://schemas.microsoft.com/office/word/2012/wordml" xmlns:wpg="http://schemas.microsoft.com/office/word/2010/wordprocessingGroup" xmlns:wpi="http://schemas.microsoft.com/office/word/2010/wordprocessingInk" xmlns:wne="http://schemas.microsoft.com/office/word/2006/wordml" xmlns:wps="http://schemas.microsoft.com/office/word/2010/wordprocessingShape" mc:Ignorable="w14 w15 wp14">
   <w:footnote w:type="separator" w:id="-1">
     <w:p>
       <w:pPr>
@@ -7304,7 +7578,7 @@
 </file>
 
 <file path=word/header1.xml><?xml version="1.0" encoding="utf-8"?>
-<w:hdr xmlns:wpc="http://schemas.microsoft.com/office/word/2010/wordprocessingCanvas" xmlns:cx="http://schemas.microsoft.com/office/drawing/2014/chartex" xmlns:mc="http://schemas.openxmlformats.org/markup-compatibility/2006" xmlns:o="urn:schemas-microsoft-com:office:office" xmlns:r="http://schemas.openxmlformats.org/officeDocument/2006/relationships" xmlns:m="http://schemas.openxmlformats.org/officeDocument/2006/math" xmlns:v="urn:schemas-microsoft-com:vml" xmlns:wp14="http://schemas.microsoft.com/office/word/2010/wordprocessingDrawing" xmlns:wp="http://schemas.openxmlformats.org/drawingml/2006/wordprocessingDrawing" xmlns:w10="urn:schemas-microsoft-com:office:word" xmlns:w="http://schemas.openxmlformats.org/wordprocessingml/2006/main" xmlns:w14="http://schemas.microsoft.com/office/word/2010/wordml" xmlns:w15="http://schemas.microsoft.com/office/word/2012/wordml" xmlns:w16se="http://schemas.microsoft.com/office/word/2015/wordml/symex" xmlns:wpg="http://schemas.microsoft.com/office/word/2010/wordprocessingGroup" xmlns:wpi="http://schemas.microsoft.com/office/word/2010/wordprocessingInk" xmlns:wne="http://schemas.microsoft.com/office/word/2006/wordml" xmlns:wps="http://schemas.microsoft.com/office/word/2010/wordprocessingShape" mc:Ignorable="w14 w15 w16se wp14">
+<w:hdr xmlns:wpc="http://schemas.microsoft.com/office/word/2010/wordprocessingCanvas" xmlns:mo="http://schemas.microsoft.com/office/mac/office/2008/main" xmlns:mc="http://schemas.openxmlformats.org/markup-compatibility/2006" xmlns:mv="urn:schemas-microsoft-com:mac:vml" xmlns:o="urn:schemas-microsoft-com:office:office" xmlns:r="http://schemas.openxmlformats.org/officeDocument/2006/relationships" xmlns:m="http://schemas.openxmlformats.org/officeDocument/2006/math" xmlns:v="urn:schemas-microsoft-com:vml" xmlns:wp14="http://schemas.microsoft.com/office/word/2010/wordprocessingDrawing" xmlns:wp="http://schemas.openxmlformats.org/drawingml/2006/wordprocessingDrawing" xmlns:w10="urn:schemas-microsoft-com:office:word" xmlns:w="http://schemas.openxmlformats.org/wordprocessingml/2006/main" xmlns:w14="http://schemas.microsoft.com/office/word/2010/wordml" xmlns:w15="http://schemas.microsoft.com/office/word/2012/wordml" xmlns:wpg="http://schemas.microsoft.com/office/word/2010/wordprocessingGroup" xmlns:wpi="http://schemas.microsoft.com/office/word/2010/wordprocessingInk" xmlns:wne="http://schemas.microsoft.com/office/word/2006/wordml" xmlns:wps="http://schemas.microsoft.com/office/word/2010/wordprocessingShape" mc:Ignorable="w14 w15 wp14">
   <w:p>
     <w:pPr>
       <w:pBdr>
@@ -7328,7 +7602,7 @@
 </file>
 
 <file path=word/header2.xml><?xml version="1.0" encoding="utf-8"?>
-<w:hdr xmlns:wpc="http://schemas.microsoft.com/office/word/2010/wordprocessingCanvas" xmlns:cx="http://schemas.microsoft.com/office/drawing/2014/chartex" xmlns:mc="http://schemas.openxmlformats.org/markup-compatibility/2006" xmlns:o="urn:schemas-microsoft-com:office:office" xmlns:r="http://schemas.openxmlformats.org/officeDocument/2006/relationships" xmlns:m="http://schemas.openxmlformats.org/officeDocument/2006/math" xmlns:v="urn:schemas-microsoft-com:vml" xmlns:wp14="http://schemas.microsoft.com/office/word/2010/wordprocessingDrawing" xmlns:wp="http://schemas.openxmlformats.org/drawingml/2006/wordprocessingDrawing" xmlns:w10="urn:schemas-microsoft-com:office:word" xmlns:w="http://schemas.openxmlformats.org/wordprocessingml/2006/main" xmlns:w14="http://schemas.microsoft.com/office/word/2010/wordml" xmlns:w15="http://schemas.microsoft.com/office/word/2012/wordml" xmlns:w16se="http://schemas.microsoft.com/office/word/2015/wordml/symex" xmlns:wpg="http://schemas.microsoft.com/office/word/2010/wordprocessingGroup" xmlns:wpi="http://schemas.microsoft.com/office/word/2010/wordprocessingInk" xmlns:wne="http://schemas.microsoft.com/office/word/2006/wordml" xmlns:wps="http://schemas.microsoft.com/office/word/2010/wordprocessingShape" mc:Ignorable="w14 w15 w16se wp14">
+<w:hdr xmlns:wpc="http://schemas.microsoft.com/office/word/2010/wordprocessingCanvas" xmlns:mo="http://schemas.microsoft.com/office/mac/office/2008/main" xmlns:mc="http://schemas.openxmlformats.org/markup-compatibility/2006" xmlns:mv="urn:schemas-microsoft-com:mac:vml" xmlns:o="urn:schemas-microsoft-com:office:office" xmlns:r="http://schemas.openxmlformats.org/officeDocument/2006/relationships" xmlns:m="http://schemas.openxmlformats.org/officeDocument/2006/math" xmlns:v="urn:schemas-microsoft-com:vml" xmlns:wp14="http://schemas.microsoft.com/office/word/2010/wordprocessingDrawing" xmlns:wp="http://schemas.openxmlformats.org/drawingml/2006/wordprocessingDrawing" xmlns:w10="urn:schemas-microsoft-com:office:word" xmlns:w="http://schemas.openxmlformats.org/wordprocessingml/2006/main" xmlns:w14="http://schemas.microsoft.com/office/word/2010/wordml" xmlns:w15="http://schemas.microsoft.com/office/word/2012/wordml" xmlns:wpg="http://schemas.microsoft.com/office/word/2010/wordprocessingGroup" xmlns:wpi="http://schemas.microsoft.com/office/word/2010/wordprocessingInk" xmlns:wne="http://schemas.microsoft.com/office/word/2006/wordml" xmlns:wps="http://schemas.microsoft.com/office/word/2010/wordprocessingShape" mc:Ignorable="w14 w15 wp14">
   <w:p>
     <w:pPr>
       <w:pBdr>
@@ -7352,7 +7626,7 @@
 </file>
 
 <file path=word/header3.xml><?xml version="1.0" encoding="utf-8"?>
-<w:hdr xmlns:wpc="http://schemas.microsoft.com/office/word/2010/wordprocessingCanvas" xmlns:cx="http://schemas.microsoft.com/office/drawing/2014/chartex" xmlns:mc="http://schemas.openxmlformats.org/markup-compatibility/2006" xmlns:o="urn:schemas-microsoft-com:office:office" xmlns:r="http://schemas.openxmlformats.org/officeDocument/2006/relationships" xmlns:m="http://schemas.openxmlformats.org/officeDocument/2006/math" xmlns:v="urn:schemas-microsoft-com:vml" xmlns:wp14="http://schemas.microsoft.com/office/word/2010/wordprocessingDrawing" xmlns:wp="http://schemas.openxmlformats.org/drawingml/2006/wordprocessingDrawing" xmlns:w10="urn:schemas-microsoft-com:office:word" xmlns:w="http://schemas.openxmlformats.org/wordprocessingml/2006/main" xmlns:w14="http://schemas.microsoft.com/office/word/2010/wordml" xmlns:w15="http://schemas.microsoft.com/office/word/2012/wordml" xmlns:w16se="http://schemas.microsoft.com/office/word/2015/wordml/symex" xmlns:wpg="http://schemas.microsoft.com/office/word/2010/wordprocessingGroup" xmlns:wpi="http://schemas.microsoft.com/office/word/2010/wordprocessingInk" xmlns:wne="http://schemas.microsoft.com/office/word/2006/wordml" xmlns:wps="http://schemas.microsoft.com/office/word/2010/wordprocessingShape" mc:Ignorable="w14 w15 w16se wp14">
+<w:hdr xmlns:wpc="http://schemas.microsoft.com/office/word/2010/wordprocessingCanvas" xmlns:mo="http://schemas.microsoft.com/office/mac/office/2008/main" xmlns:mc="http://schemas.openxmlformats.org/markup-compatibility/2006" xmlns:mv="urn:schemas-microsoft-com:mac:vml" xmlns:o="urn:schemas-microsoft-com:office:office" xmlns:r="http://schemas.openxmlformats.org/officeDocument/2006/relationships" xmlns:m="http://schemas.openxmlformats.org/officeDocument/2006/math" xmlns:v="urn:schemas-microsoft-com:vml" xmlns:wp14="http://schemas.microsoft.com/office/word/2010/wordprocessingDrawing" xmlns:wp="http://schemas.openxmlformats.org/drawingml/2006/wordprocessingDrawing" xmlns:w10="urn:schemas-microsoft-com:office:word" xmlns:w="http://schemas.openxmlformats.org/wordprocessingml/2006/main" xmlns:w14="http://schemas.microsoft.com/office/word/2010/wordml" xmlns:w15="http://schemas.microsoft.com/office/word/2012/wordml" xmlns:wpg="http://schemas.microsoft.com/office/word/2010/wordprocessingGroup" xmlns:wpi="http://schemas.microsoft.com/office/word/2010/wordprocessingInk" xmlns:wne="http://schemas.microsoft.com/office/word/2006/wordml" xmlns:wps="http://schemas.microsoft.com/office/word/2010/wordprocessingShape" mc:Ignorable="w14 w15 wp14">
   <w:p>
     <w:pPr>
       <w:pBdr>
@@ -7376,8 +7650,148 @@
 </file>
 
 <file path=word/numbering.xml><?xml version="1.0" encoding="utf-8"?>
-<w:numbering xmlns:wpc="http://schemas.microsoft.com/office/word/2010/wordprocessingCanvas" xmlns:cx="http://schemas.microsoft.com/office/drawing/2014/chartex" xmlns:mc="http://schemas.openxmlformats.org/markup-compatibility/2006" xmlns:o="urn:schemas-microsoft-com:office:office" xmlns:r="http://schemas.openxmlformats.org/officeDocument/2006/relationships" xmlns:m="http://schemas.openxmlformats.org/officeDocument/2006/math" xmlns:v="urn:schemas-microsoft-com:vml" xmlns:wp14="http://schemas.microsoft.com/office/word/2010/wordprocessingDrawing" xmlns:wp="http://schemas.openxmlformats.org/drawingml/2006/wordprocessingDrawing" xmlns:w10="urn:schemas-microsoft-com:office:word" xmlns:w="http://schemas.openxmlformats.org/wordprocessingml/2006/main" xmlns:w14="http://schemas.microsoft.com/office/word/2010/wordml" xmlns:w15="http://schemas.microsoft.com/office/word/2012/wordml" xmlns:w16se="http://schemas.microsoft.com/office/word/2015/wordml/symex" xmlns:wpg="http://schemas.microsoft.com/office/word/2010/wordprocessingGroup" xmlns:wpi="http://schemas.microsoft.com/office/word/2010/wordprocessingInk" xmlns:wne="http://schemas.microsoft.com/office/word/2006/wordml" xmlns:wps="http://schemas.microsoft.com/office/word/2010/wordprocessingShape" mc:Ignorable="w14 w15 w16se wp14">
-  <w:abstractNum w:abstractNumId="0" w15:restartNumberingAfterBreak="0">
+<w:numbering xmlns:wpc="http://schemas.microsoft.com/office/word/2010/wordprocessingCanvas" xmlns:mo="http://schemas.microsoft.com/office/mac/office/2008/main" xmlns:mc="http://schemas.openxmlformats.org/markup-compatibility/2006" xmlns:mv="urn:schemas-microsoft-com:mac:vml" xmlns:o="urn:schemas-microsoft-com:office:office" xmlns:r="http://schemas.openxmlformats.org/officeDocument/2006/relationships" xmlns:m="http://schemas.openxmlformats.org/officeDocument/2006/math" xmlns:v="urn:schemas-microsoft-com:vml" xmlns:wp14="http://schemas.microsoft.com/office/word/2010/wordprocessingDrawing" xmlns:wp="http://schemas.openxmlformats.org/drawingml/2006/wordprocessingDrawing" xmlns:w10="urn:schemas-microsoft-com:office:word" xmlns:w="http://schemas.openxmlformats.org/wordprocessingml/2006/main" xmlns:w14="http://schemas.microsoft.com/office/word/2010/wordml" xmlns:w15="http://schemas.microsoft.com/office/word/2012/wordml" xmlns:wpg="http://schemas.microsoft.com/office/word/2010/wordprocessingGroup" xmlns:wpi="http://schemas.microsoft.com/office/word/2010/wordprocessingInk" xmlns:wne="http://schemas.microsoft.com/office/word/2006/wordml" xmlns:wps="http://schemas.microsoft.com/office/word/2010/wordprocessingShape" mc:Ignorable="w14 w15 wp14">
+  <w:abstractNum w:abstractNumId="0">
+    <w:nsid w:val="FFFFFF1D"/>
+    <w:multiLevelType w:val="multilevel"/>
+    <w:tmpl w:val="5B067566"/>
+    <w:lvl w:ilvl="0">
+      <w:start w:val="1"/>
+      <w:numFmt w:val="bullet"/>
+      <w:lvlText w:val=""/>
+      <w:lvlJc w:val="left"/>
+      <w:pPr>
+        <w:tabs>
+          <w:tab w:val="num" w:pos="0"/>
+        </w:tabs>
+        <w:ind w:left="0" w:firstLine="0"/>
+      </w:pPr>
+      <w:rPr>
+        <w:rFonts w:ascii="Symbol" w:hAnsi="Symbol" w:hint="default"/>
+      </w:rPr>
+    </w:lvl>
+    <w:lvl w:ilvl="1">
+      <w:start w:val="1"/>
+      <w:numFmt w:val="bullet"/>
+      <w:lvlText w:val=""/>
+      <w:lvlJc w:val="left"/>
+      <w:pPr>
+        <w:tabs>
+          <w:tab w:val="num" w:pos="720"/>
+        </w:tabs>
+        <w:ind w:left="1080" w:hanging="360"/>
+      </w:pPr>
+      <w:rPr>
+        <w:rFonts w:ascii="Symbol" w:hAnsi="Symbol" w:hint="default"/>
+      </w:rPr>
+    </w:lvl>
+    <w:lvl w:ilvl="2">
+      <w:start w:val="1"/>
+      <w:numFmt w:val="bullet"/>
+      <w:lvlText w:val="o"/>
+      <w:lvlJc w:val="left"/>
+      <w:pPr>
+        <w:tabs>
+          <w:tab w:val="num" w:pos="1440"/>
+        </w:tabs>
+        <w:ind w:left="1800" w:hanging="360"/>
+      </w:pPr>
+      <w:rPr>
+        <w:rFonts w:ascii="Courier New" w:hAnsi="Courier New" w:cs="Courier New" w:hint="default"/>
+      </w:rPr>
+    </w:lvl>
+    <w:lvl w:ilvl="3">
+      <w:start w:val="1"/>
+      <w:numFmt w:val="bullet"/>
+      <w:lvlText w:val=""/>
+      <w:lvlJc w:val="left"/>
+      <w:pPr>
+        <w:tabs>
+          <w:tab w:val="num" w:pos="2160"/>
+        </w:tabs>
+        <w:ind w:left="2520" w:hanging="360"/>
+      </w:pPr>
+      <w:rPr>
+        <w:rFonts w:ascii="Wingdings" w:hAnsi="Wingdings" w:hint="default"/>
+      </w:rPr>
+    </w:lvl>
+    <w:lvl w:ilvl="4">
+      <w:start w:val="1"/>
+      <w:numFmt w:val="bullet"/>
+      <w:lvlText w:val=""/>
+      <w:lvlJc w:val="left"/>
+      <w:pPr>
+        <w:tabs>
+          <w:tab w:val="num" w:pos="2880"/>
+        </w:tabs>
+        <w:ind w:left="3240" w:hanging="360"/>
+      </w:pPr>
+      <w:rPr>
+        <w:rFonts w:ascii="Wingdings" w:hAnsi="Wingdings" w:hint="default"/>
+      </w:rPr>
+    </w:lvl>
+    <w:lvl w:ilvl="5">
+      <w:start w:val="1"/>
+      <w:numFmt w:val="bullet"/>
+      <w:lvlText w:val=""/>
+      <w:lvlJc w:val="left"/>
+      <w:pPr>
+        <w:tabs>
+          <w:tab w:val="num" w:pos="3600"/>
+        </w:tabs>
+        <w:ind w:left="3960" w:hanging="360"/>
+      </w:pPr>
+      <w:rPr>
+        <w:rFonts w:ascii="Symbol" w:hAnsi="Symbol" w:hint="default"/>
+      </w:rPr>
+    </w:lvl>
+    <w:lvl w:ilvl="6">
+      <w:start w:val="1"/>
+      <w:numFmt w:val="bullet"/>
+      <w:lvlText w:val="o"/>
+      <w:lvlJc w:val="left"/>
+      <w:pPr>
+        <w:tabs>
+          <w:tab w:val="num" w:pos="4320"/>
+        </w:tabs>
+        <w:ind w:left="4680" w:hanging="360"/>
+      </w:pPr>
+      <w:rPr>
+        <w:rFonts w:ascii="Courier New" w:hAnsi="Courier New" w:cs="Courier New" w:hint="default"/>
+      </w:rPr>
+    </w:lvl>
+    <w:lvl w:ilvl="7">
+      <w:start w:val="1"/>
+      <w:numFmt w:val="bullet"/>
+      <w:lvlText w:val=""/>
+      <w:lvlJc w:val="left"/>
+      <w:pPr>
+        <w:tabs>
+          <w:tab w:val="num" w:pos="5040"/>
+        </w:tabs>
+        <w:ind w:left="5400" w:hanging="360"/>
+      </w:pPr>
+      <w:rPr>
+        <w:rFonts w:ascii="Wingdings" w:hAnsi="Wingdings" w:hint="default"/>
+      </w:rPr>
+    </w:lvl>
+    <w:lvl w:ilvl="8">
+      <w:start w:val="1"/>
+      <w:numFmt w:val="bullet"/>
+      <w:lvlText w:val=""/>
+      <w:lvlJc w:val="left"/>
+      <w:pPr>
+        <w:tabs>
+          <w:tab w:val="num" w:pos="5760"/>
+        </w:tabs>
+        <w:ind w:left="6120" w:hanging="360"/>
+      </w:pPr>
+      <w:rPr>
+        <w:rFonts w:ascii="Wingdings" w:hAnsi="Wingdings" w:hint="default"/>
+      </w:rPr>
+    </w:lvl>
+  </w:abstractNum>
+  <w:abstractNum w:abstractNumId="1">
     <w:nsid w:val="05A13113"/>
     <w:multiLevelType w:val="multilevel"/>
     <w:tmpl w:val="B6D21DF6"/>
@@ -7498,7 +7912,7 @@
       </w:rPr>
     </w:lvl>
   </w:abstractNum>
-  <w:abstractNum w:abstractNumId="1" w15:restartNumberingAfterBreak="0">
+  <w:abstractNum w:abstractNumId="2">
     <w:nsid w:val="0B1E2D97"/>
     <w:multiLevelType w:val="multilevel"/>
     <w:tmpl w:val="870EAF08"/>
@@ -7611,7 +8025,7 @@
       </w:rPr>
     </w:lvl>
   </w:abstractNum>
-  <w:abstractNum w:abstractNumId="2" w15:restartNumberingAfterBreak="0">
+  <w:abstractNum w:abstractNumId="3">
     <w:nsid w:val="0C7A47E5"/>
     <w:multiLevelType w:val="multilevel"/>
     <w:tmpl w:val="D19E1E0E"/>
@@ -7724,7 +8138,7 @@
       </w:rPr>
     </w:lvl>
   </w:abstractNum>
-  <w:abstractNum w:abstractNumId="3" w15:restartNumberingAfterBreak="0">
+  <w:abstractNum w:abstractNumId="4">
     <w:nsid w:val="10720929"/>
     <w:multiLevelType w:val="multilevel"/>
     <w:tmpl w:val="5AA6ED44"/>
@@ -7837,7 +8251,7 @@
       </w:rPr>
     </w:lvl>
   </w:abstractNum>
-  <w:abstractNum w:abstractNumId="4" w15:restartNumberingAfterBreak="0">
+  <w:abstractNum w:abstractNumId="5">
     <w:nsid w:val="24895119"/>
     <w:multiLevelType w:val="multilevel"/>
     <w:tmpl w:val="E29CF942"/>
@@ -7950,7 +8364,7 @@
       </w:rPr>
     </w:lvl>
   </w:abstractNum>
-  <w:abstractNum w:abstractNumId="5" w15:restartNumberingAfterBreak="0">
+  <w:abstractNum w:abstractNumId="6">
     <w:nsid w:val="2892281F"/>
     <w:multiLevelType w:val="multilevel"/>
     <w:tmpl w:val="C7CEBE28"/>
@@ -8063,7 +8477,7 @@
       </w:rPr>
     </w:lvl>
   </w:abstractNum>
-  <w:abstractNum w:abstractNumId="6" w15:restartNumberingAfterBreak="0">
+  <w:abstractNum w:abstractNumId="7">
     <w:nsid w:val="30D50A42"/>
     <w:multiLevelType w:val="multilevel"/>
     <w:tmpl w:val="50FE731C"/>
@@ -8176,7 +8590,7 @@
       </w:rPr>
     </w:lvl>
   </w:abstractNum>
-  <w:abstractNum w:abstractNumId="7" w15:restartNumberingAfterBreak="0">
+  <w:abstractNum w:abstractNumId="8">
     <w:nsid w:val="33F50451"/>
     <w:multiLevelType w:val="multilevel"/>
     <w:tmpl w:val="A44470FA"/>
@@ -8289,7 +8703,7 @@
       </w:rPr>
     </w:lvl>
   </w:abstractNum>
-  <w:abstractNum w:abstractNumId="8" w15:restartNumberingAfterBreak="0">
+  <w:abstractNum w:abstractNumId="9">
     <w:nsid w:val="390833F9"/>
     <w:multiLevelType w:val="multilevel"/>
     <w:tmpl w:val="0E02B7A0"/>
@@ -8402,7 +8816,7 @@
       </w:rPr>
     </w:lvl>
   </w:abstractNum>
-  <w:abstractNum w:abstractNumId="9" w15:restartNumberingAfterBreak="0">
+  <w:abstractNum w:abstractNumId="10">
     <w:nsid w:val="4459566E"/>
     <w:multiLevelType w:val="multilevel"/>
     <w:tmpl w:val="12E8C9E6"/>
@@ -8515,7 +8929,7 @@
       </w:rPr>
     </w:lvl>
   </w:abstractNum>
-  <w:abstractNum w:abstractNumId="10" w15:restartNumberingAfterBreak="0">
+  <w:abstractNum w:abstractNumId="11">
     <w:nsid w:val="478B5CF2"/>
     <w:multiLevelType w:val="multilevel"/>
     <w:tmpl w:val="F082648A"/>
@@ -8636,7 +9050,7 @@
       </w:rPr>
     </w:lvl>
   </w:abstractNum>
-  <w:abstractNum w:abstractNumId="11" w15:restartNumberingAfterBreak="0">
+  <w:abstractNum w:abstractNumId="12">
     <w:nsid w:val="4F942A86"/>
     <w:multiLevelType w:val="multilevel"/>
     <w:tmpl w:val="152E09F0"/>
@@ -8749,7 +9163,7 @@
       </w:rPr>
     </w:lvl>
   </w:abstractNum>
-  <w:abstractNum w:abstractNumId="12" w15:restartNumberingAfterBreak="0">
+  <w:abstractNum w:abstractNumId="13">
     <w:nsid w:val="4FC334DA"/>
     <w:multiLevelType w:val="multilevel"/>
     <w:tmpl w:val="8732E868"/>
@@ -8862,7 +9276,7 @@
       </w:rPr>
     </w:lvl>
   </w:abstractNum>
-  <w:abstractNum w:abstractNumId="13" w15:restartNumberingAfterBreak="0">
+  <w:abstractNum w:abstractNumId="14">
     <w:nsid w:val="5F4178F5"/>
     <w:multiLevelType w:val="multilevel"/>
     <w:tmpl w:val="66B22694"/>
@@ -8975,7 +9389,7 @@
       </w:rPr>
     </w:lvl>
   </w:abstractNum>
-  <w:abstractNum w:abstractNumId="14" w15:restartNumberingAfterBreak="0">
+  <w:abstractNum w:abstractNumId="15">
     <w:nsid w:val="65B17B36"/>
     <w:multiLevelType w:val="multilevel"/>
     <w:tmpl w:val="56D47356"/>
@@ -9088,7 +9502,7 @@
       </w:rPr>
     </w:lvl>
   </w:abstractNum>
-  <w:abstractNum w:abstractNumId="15" w15:restartNumberingAfterBreak="0">
+  <w:abstractNum w:abstractNumId="16">
     <w:nsid w:val="724936C0"/>
     <w:multiLevelType w:val="multilevel"/>
     <w:tmpl w:val="371ECBB8"/>
@@ -9201,7 +9615,7 @@
       </w:rPr>
     </w:lvl>
   </w:abstractNum>
-  <w:abstractNum w:abstractNumId="16" w15:restartNumberingAfterBreak="0">
+  <w:abstractNum w:abstractNumId="17">
     <w:nsid w:val="7B2A435D"/>
     <w:multiLevelType w:val="multilevel"/>
     <w:tmpl w:val="F10A97B6"/>
@@ -9315,61 +9729,64 @@
     </w:lvl>
   </w:abstractNum>
   <w:num w:numId="1">
+    <w:abstractNumId w:val="6"/>
+  </w:num>
+  <w:num w:numId="2">
+    <w:abstractNumId w:val="11"/>
+  </w:num>
+  <w:num w:numId="3">
+    <w:abstractNumId w:val="13"/>
+  </w:num>
+  <w:num w:numId="4">
+    <w:abstractNumId w:val="9"/>
+  </w:num>
+  <w:num w:numId="5">
+    <w:abstractNumId w:val="16"/>
+  </w:num>
+  <w:num w:numId="6">
+    <w:abstractNumId w:val="1"/>
+  </w:num>
+  <w:num w:numId="7">
+    <w:abstractNumId w:val="15"/>
+  </w:num>
+  <w:num w:numId="8">
+    <w:abstractNumId w:val="3"/>
+  </w:num>
+  <w:num w:numId="9">
+    <w:abstractNumId w:val="10"/>
+  </w:num>
+  <w:num w:numId="10">
+    <w:abstractNumId w:val="4"/>
+  </w:num>
+  <w:num w:numId="11">
+    <w:abstractNumId w:val="17"/>
+  </w:num>
+  <w:num w:numId="12">
+    <w:abstractNumId w:val="14"/>
+  </w:num>
+  <w:num w:numId="13">
     <w:abstractNumId w:val="5"/>
   </w:num>
-  <w:num w:numId="2">
-    <w:abstractNumId w:val="10"/>
+  <w:num w:numId="14">
+    <w:abstractNumId w:val="2"/>
   </w:num>
-  <w:num w:numId="3">
+  <w:num w:numId="15">
+    <w:abstractNumId w:val="7"/>
+  </w:num>
+  <w:num w:numId="16">
+    <w:abstractNumId w:val="8"/>
+  </w:num>
+  <w:num w:numId="17">
     <w:abstractNumId w:val="12"/>
   </w:num>
-  <w:num w:numId="4">
-    <w:abstractNumId w:val="8"/>
-  </w:num>
-  <w:num w:numId="5">
-    <w:abstractNumId w:val="15"/>
-  </w:num>
-  <w:num w:numId="6">
+  <w:num w:numId="18">
     <w:abstractNumId w:val="0"/>
-  </w:num>
-  <w:num w:numId="7">
-    <w:abstractNumId w:val="14"/>
-  </w:num>
-  <w:num w:numId="8">
-    <w:abstractNumId w:val="2"/>
-  </w:num>
-  <w:num w:numId="9">
-    <w:abstractNumId w:val="9"/>
-  </w:num>
-  <w:num w:numId="10">
-    <w:abstractNumId w:val="3"/>
-  </w:num>
-  <w:num w:numId="11">
-    <w:abstractNumId w:val="16"/>
-  </w:num>
-  <w:num w:numId="12">
-    <w:abstractNumId w:val="13"/>
-  </w:num>
-  <w:num w:numId="13">
-    <w:abstractNumId w:val="4"/>
-  </w:num>
-  <w:num w:numId="14">
-    <w:abstractNumId w:val="1"/>
-  </w:num>
-  <w:num w:numId="15">
-    <w:abstractNumId w:val="6"/>
-  </w:num>
-  <w:num w:numId="16">
-    <w:abstractNumId w:val="7"/>
-  </w:num>
-  <w:num w:numId="17">
-    <w:abstractNumId w:val="11"/>
   </w:num>
 </w:numbering>
 </file>
 
 <file path=word/styles.xml><?xml version="1.0" encoding="utf-8"?>
-<w:styles xmlns:mc="http://schemas.openxmlformats.org/markup-compatibility/2006" xmlns:r="http://schemas.openxmlformats.org/officeDocument/2006/relationships" xmlns:w="http://schemas.openxmlformats.org/wordprocessingml/2006/main" xmlns:w14="http://schemas.microsoft.com/office/word/2010/wordml" xmlns:w15="http://schemas.microsoft.com/office/word/2012/wordml" xmlns:w16se="http://schemas.microsoft.com/office/word/2015/wordml/symex" mc:Ignorable="w14 w15 w16se">
+<w:styles xmlns:mc="http://schemas.openxmlformats.org/markup-compatibility/2006" xmlns:r="http://schemas.openxmlformats.org/officeDocument/2006/relationships" xmlns:w="http://schemas.openxmlformats.org/wordprocessingml/2006/main" xmlns:w14="http://schemas.microsoft.com/office/word/2010/wordml" xmlns:w15="http://schemas.microsoft.com/office/word/2012/wordml" mc:Ignorable="w14 w15">
   <w:docDefaults>
     <w:rPrDefault>
       <w:rPr>
@@ -9385,7 +9802,7 @@
       </w:pPr>
     </w:pPrDefault>
   </w:docDefaults>
-  <w:latentStyles w:defLockedState="0" w:defUIPriority="99" w:defSemiHidden="0" w:defUnhideWhenUsed="0" w:defQFormat="0" w:count="371">
+  <w:latentStyles w:defLockedState="0" w:defUIPriority="99" w:defSemiHidden="0" w:defUnhideWhenUsed="0" w:defQFormat="0" w:count="382">
     <w:lsdException w:name="Normal" w:uiPriority="0" w:qFormat="1"/>
     <w:lsdException w:name="heading 1" w:uiPriority="9" w:qFormat="1"/>
     <w:lsdException w:name="heading 2" w:semiHidden="1" w:uiPriority="9" w:unhideWhenUsed="1" w:qFormat="1"/>
@@ -9448,7 +9865,7 @@
     <w:lsdException w:name="List Number 3" w:semiHidden="1" w:unhideWhenUsed="1"/>
     <w:lsdException w:name="List Number 4" w:semiHidden="1" w:unhideWhenUsed="1"/>
     <w:lsdException w:name="List Number 5" w:semiHidden="1" w:unhideWhenUsed="1"/>
-    <w:lsdException w:name="Title" w:uiPriority="10" w:qFormat="1"/>
+    <w:lsdException w:name="Title" w:uiPriority="0" w:qFormat="1"/>
     <w:lsdException w:name="Closing" w:semiHidden="1" w:unhideWhenUsed="1"/>
     <w:lsdException w:name="Signature" w:semiHidden="1" w:unhideWhenUsed="1"/>
     <w:lsdException w:name="Default Paragraph Font" w:semiHidden="1" w:uiPriority="1" w:unhideWhenUsed="1"/>
@@ -9491,7 +9908,6 @@
     <w:lsdException w:name="HTML Sample" w:semiHidden="1" w:unhideWhenUsed="1"/>
     <w:lsdException w:name="HTML Typewriter" w:semiHidden="1" w:unhideWhenUsed="1"/>
     <w:lsdException w:name="HTML Variable" w:semiHidden="1" w:unhideWhenUsed="1"/>
-    <w:lsdException w:name="Normal Table" w:semiHidden="1" w:unhideWhenUsed="1"/>
     <w:lsdException w:name="annotation subject" w:semiHidden="1" w:unhideWhenUsed="1"/>
     <w:lsdException w:name="No List" w:semiHidden="1" w:unhideWhenUsed="1"/>
     <w:lsdException w:name="Outline List 1" w:semiHidden="1" w:unhideWhenUsed="1"/>
@@ -9537,11 +9953,9 @@
     <w:lsdException w:name="Table Subtle 1" w:semiHidden="1" w:unhideWhenUsed="1"/>
     <w:lsdException w:name="Table Subtle 2" w:semiHidden="1" w:unhideWhenUsed="1"/>
     <w:lsdException w:name="Table Web 1" w:semiHidden="1" w:unhideWhenUsed="1"/>
-    <w:lsdException w:name="Table Web 2" w:semiHidden="1" w:unhideWhenUsed="1"/>
     <w:lsdException w:name="Table Web 3" w:semiHidden="1" w:unhideWhenUsed="1"/>
     <w:lsdException w:name="Balloon Text" w:semiHidden="1" w:unhideWhenUsed="1"/>
     <w:lsdException w:name="Table Grid" w:uiPriority="39"/>
-    <w:lsdException w:name="Table Theme" w:semiHidden="1" w:unhideWhenUsed="1"/>
     <w:lsdException w:name="Placeholder Text" w:semiHidden="1"/>
     <w:lsdException w:name="No Spacing" w:uiPriority="1" w:qFormat="1"/>
     <w:lsdException w:name="Light Shading" w:uiPriority="60"/>
@@ -9757,6 +10171,8 @@
     <w:lsdException w:name="List Table 5 Dark Accent 6" w:uiPriority="50"/>
     <w:lsdException w:name="List Table 6 Colorful Accent 6" w:uiPriority="51"/>
     <w:lsdException w:name="List Table 7 Colorful Accent 6" w:uiPriority="52"/>
+    <w:lsdException w:name="Mention" w:semiHidden="1" w:unhideWhenUsed="1"/>
+    <w:lsdException w:name="Smart Hyperlink" w:semiHidden="1" w:unhideWhenUsed="1"/>
   </w:latentStyles>
   <w:style w:type="paragraph" w:default="1" w:styleId="Normal">
     <w:name w:val="Normal"/>
@@ -9883,6 +10299,7 @@
     <w:name w:val="Title"/>
     <w:basedOn w:val="Normal"/>
     <w:next w:val="Normal"/>
+    <w:link w:val="TitleChar"/>
     <w:pPr>
       <w:keepNext/>
       <w:keepLines/>
@@ -10096,6 +10513,16 @@
     <w:rsid w:val="000317E8"/>
     <w:rPr>
       <w:vertAlign w:val="superscript"/>
+    </w:rPr>
+  </w:style>
+  <w:style w:type="character" w:customStyle="1" w:styleId="TitleChar">
+    <w:name w:val="Title Char"/>
+    <w:basedOn w:val="DefaultParagraphFont"/>
+    <w:link w:val="Title"/>
+    <w:rsid w:val="000C4212"/>
+    <w:rPr>
+      <w:sz w:val="52"/>
+      <w:szCs w:val="52"/>
     </w:rPr>
   </w:style>
 </w:styles>
@@ -10426,7 +10853,7 @@
 </file>
 
 <file path=customXml/itemProps1.xml><?xml version="1.0" encoding="utf-8"?>
-<ds:datastoreItem xmlns:ds="http://schemas.openxmlformats.org/officeDocument/2006/customXml" ds:itemID="{05C60206-076A-431A-BF60-F92D1992AC67}">
+<ds:datastoreItem xmlns:ds="http://schemas.openxmlformats.org/officeDocument/2006/customXml" ds:itemID="{141F21D0-2DBD-BA41-85B1-32B089A93C18}">
   <ds:schemaRefs>
     <ds:schemaRef ds:uri="http://schemas.openxmlformats.org/officeDocument/2006/bibliography"/>
   </ds:schemaRefs>

</xml_diff>